<commit_message>
Add comments on Murata's LearningOutcomes_Murata.docx
</commit_message>
<xml_diff>
--- a/DegreeApplication/LearningOutcomes_Murata.docx
+++ b/DegreeApplication/LearningOutcomes_Murata.docx
@@ -1,6 +1,6 @@
 
 <file path=word/document.xml><?xml version="1.0" encoding="utf-8"?>
-<w:document xmlns:wpc="http://schemas.microsoft.com/office/word/2010/wordprocessingCanvas" xmlns:cx="http://schemas.microsoft.com/office/drawing/2014/chartex" xmlns:cx1="http://schemas.microsoft.com/office/drawing/2015/9/8/chartex" xmlns:mc="http://schemas.openxmlformats.org/markup-compatibility/2006" xmlns:o="urn:schemas-microsoft-com:office:office" xmlns:r="http://schemas.openxmlformats.org/officeDocument/2006/relationships" xmlns:m="http://schemas.openxmlformats.org/officeDocument/2006/math" xmlns:v="urn:schemas-microsoft-com:vml" xmlns:wp14="http://schemas.microsoft.com/office/word/2010/wordprocessingDrawing" xmlns:wp="http://schemas.openxmlformats.org/drawingml/2006/wordprocessingDrawing" xmlns:w10="urn:schemas-microsoft-com:office:word" xmlns:w="http://schemas.openxmlformats.org/wordprocessingml/2006/main" xmlns:w14="http://schemas.microsoft.com/office/word/2010/wordml" xmlns:w15="http://schemas.microsoft.com/office/word/2012/wordml" xmlns:w16se="http://schemas.microsoft.com/office/word/2015/wordml/symex" xmlns:wpg="http://schemas.microsoft.com/office/word/2010/wordprocessingGroup" xmlns:wpi="http://schemas.microsoft.com/office/word/2010/wordprocessingInk" xmlns:wne="http://schemas.microsoft.com/office/word/2006/wordml" xmlns:wps="http://schemas.microsoft.com/office/word/2010/wordprocessingShape" mc:Ignorable="w14 w15 w16se wp14">
+<w:document xmlns:wpc="http://schemas.microsoft.com/office/word/2010/wordprocessingCanvas" xmlns:cx="http://schemas.microsoft.com/office/drawing/2014/chartex" xmlns:cx1="http://schemas.microsoft.com/office/drawing/2015/9/8/chartex" xmlns:cx2="http://schemas.microsoft.com/office/drawing/2015/10/21/chartex" xmlns:cx3="http://schemas.microsoft.com/office/drawing/2016/5/9/chartex" xmlns:cx4="http://schemas.microsoft.com/office/drawing/2016/5/10/chartex" xmlns:cx5="http://schemas.microsoft.com/office/drawing/2016/5/11/chartex" xmlns:cx6="http://schemas.microsoft.com/office/drawing/2016/5/12/chartex" xmlns:cx7="http://schemas.microsoft.com/office/drawing/2016/5/13/chartex" xmlns:cx8="http://schemas.microsoft.com/office/drawing/2016/5/14/chartex" xmlns:mc="http://schemas.openxmlformats.org/markup-compatibility/2006" xmlns:aink="http://schemas.microsoft.com/office/drawing/2016/ink" xmlns:am3d="http://schemas.microsoft.com/office/drawing/2017/model3d" xmlns:o="urn:schemas-microsoft-com:office:office" xmlns:r="http://schemas.openxmlformats.org/officeDocument/2006/relationships" xmlns:m="http://schemas.openxmlformats.org/officeDocument/2006/math" xmlns:v="urn:schemas-microsoft-com:vml" xmlns:wp14="http://schemas.microsoft.com/office/word/2010/wordprocessingDrawing" xmlns:wp="http://schemas.openxmlformats.org/drawingml/2006/wordprocessingDrawing" xmlns:w10="urn:schemas-microsoft-com:office:word" xmlns:w="http://schemas.openxmlformats.org/wordprocessingml/2006/main" xmlns:w14="http://schemas.microsoft.com/office/word/2010/wordml" xmlns:w15="http://schemas.microsoft.com/office/word/2012/wordml" xmlns:w16cid="http://schemas.microsoft.com/office/word/2016/wordml/cid" xmlns:w16se="http://schemas.microsoft.com/office/word/2015/wordml/symex" xmlns:wpg="http://schemas.microsoft.com/office/word/2010/wordprocessingGroup" xmlns:wpi="http://schemas.microsoft.com/office/word/2010/wordprocessingInk" xmlns:wne="http://schemas.microsoft.com/office/word/2006/wordml" xmlns:wps="http://schemas.microsoft.com/office/word/2010/wordprocessingShape" mc:Ignorable="w14 w15 w16se w16cid wp14">
   <w:body>
     <w:p>
       <w:pPr>
@@ -571,7 +571,16 @@
                 <w:rFonts w:ascii="ＭＳ 明朝" w:hint="eastAsia"/>
                 <w:sz w:val="22"/>
               </w:rPr>
-              <w:t>LEDが登場してから</w:t>
+              <w:t>LEDが登場し</w:t>
+            </w:r>
+            <w:r>
+              <w:rPr>
+                <w:rFonts w:ascii="ＭＳ 明朝" w:hint="eastAsia"/>
+                <w:strike/>
+                <w:color w:val="FF0000"/>
+                <w:sz w:val="22"/>
+              </w:rPr>
+              <w:t>てから</w:t>
             </w:r>
             <w:r>
               <w:rPr>
@@ -929,11 +938,38 @@
                 <w:rFonts w:ascii="ＭＳ 明朝" w:hint="eastAsia"/>
                 <w:sz w:val="22"/>
               </w:rPr>
-              <w:t>からの直接光で通信するため通信範囲が制限されるという課題があり</w:t>
-            </w:r>
-            <w:r>
-              <w:rPr>
-                <w:rFonts w:ascii="ＭＳ 明朝" w:hint="eastAsia"/>
+              <w:t>からの直接光で通信するため通信範囲が制限されるという課題があ</w:t>
+            </w:r>
+            <w:r>
+              <w:rPr>
+                <w:rFonts w:ascii="ＭＳ 明朝" w:hint="eastAsia"/>
+                <w:color w:val="FF0000"/>
+                <w:sz w:val="22"/>
+              </w:rPr>
+              <w:t>る</w:t>
+            </w:r>
+            <w:r>
+              <w:rPr>
+                <w:rFonts w:ascii="ＭＳ 明朝"/>
+                <w:color w:val="FF0000"/>
+                <w:sz w:val="22"/>
+              </w:rPr>
+              <w:t xml:space="preserve">. </w:t>
+            </w:r>
+            <w:r>
+              <w:rPr>
+                <w:rFonts w:ascii="ＭＳ 明朝" w:hint="eastAsia"/>
+                <w:strike/>
+                <w:color w:val="FF0000"/>
+                <w:sz w:val="22"/>
+              </w:rPr>
+              <w:t>り</w:t>
+            </w:r>
+            <w:r>
+              <w:rPr>
+                <w:rFonts w:ascii="ＭＳ 明朝" w:hint="eastAsia"/>
+                <w:strike/>
+                <w:color w:val="FF0000"/>
                 <w:sz w:val="22"/>
               </w:rPr>
               <w:t>，</w:t>
@@ -941,9 +977,32 @@
             <w:r>
               <w:rPr>
                 <w:rFonts w:ascii="ＭＳ 明朝" w:hint="eastAsia"/>
-                <w:sz w:val="22"/>
-              </w:rPr>
-              <w:t>現在普及している無線通信手段と置き換えるのは難しい状況である</w:t>
+                <w:color w:val="FF0000"/>
+                <w:sz w:val="22"/>
+              </w:rPr>
+              <w:t>そのため、</w:t>
+            </w:r>
+            <w:r>
+              <w:rPr>
+                <w:rFonts w:ascii="ＭＳ 明朝" w:hint="eastAsia"/>
+                <w:sz w:val="22"/>
+              </w:rPr>
+              <w:t>現在普及している無線通信手段</w:t>
+            </w:r>
+            <w:r>
+              <w:rPr>
+                <w:rFonts w:ascii="ＭＳ 明朝" w:hint="eastAsia"/>
+                <w:color w:val="FF0000"/>
+                <w:sz w:val="22"/>
+              </w:rPr>
+              <w:t>を可視光通信</w:t>
+            </w:r>
+            <w:r>
+              <w:rPr>
+                <w:rFonts w:ascii="ＭＳ 明朝" w:hint="eastAsia"/>
+                <w:sz w:val="22"/>
+              </w:rPr>
+              <w:t>と置き換えるのは難しい状況である</w:t>
             </w:r>
             <w:r>
               <w:rPr>
@@ -1481,7 +1540,7 @@
                     <mc:AlternateContent>
                       <mc:Choice Requires="wpg">
                         <w:drawing>
-                          <wp:inline distT="0" distB="0" distL="0" distR="0">
+                          <wp:inline distT="0" distB="0" distL="0" distR="0" wp14:anchorId="6231DEA2" wp14:editId="2E36D1A2">
                             <wp:extent cx="2361600" cy="1989000"/>
                             <wp:effectExtent l="0" t="0" r="635" b="0"/>
                             <wp:docPr id="5" name="グループ化 5"/>
@@ -2048,7 +2107,7 @@
                       <w:szCs w:val="18"/>
                     </w:rPr>
                     <w:drawing>
-                      <wp:inline distT="0" distB="0" distL="0" distR="0">
+                      <wp:inline distT="0" distB="0" distL="0" distR="0" wp14:anchorId="0814F318" wp14:editId="26BE9EE3">
                         <wp:extent cx="2571750" cy="1695450"/>
                         <wp:effectExtent l="0" t="0" r="0" b="0"/>
                         <wp:docPr id="2" name="図 2"/>
@@ -2123,7 +2182,7 @@
                       <w:sz w:val="22"/>
                     </w:rPr>
                     <w:drawing>
-                      <wp:inline distT="0" distB="0" distL="0" distR="0">
+                      <wp:inline distT="0" distB="0" distL="0" distR="0" wp14:anchorId="79E222A8" wp14:editId="73589013">
                         <wp:extent cx="2914650" cy="1828800"/>
                         <wp:effectExtent l="0" t="0" r="0" b="0"/>
                         <wp:docPr id="3" name="図 4"/>
@@ -2337,7 +2396,70 @@
                 <w:rFonts w:ascii="ＭＳ 明朝" w:hint="eastAsia"/>
                 <w:sz w:val="22"/>
               </w:rPr>
-              <w:t>ケーブルで接続した場合と反射光による通信は精度に差が出なかった</w:t>
+              <w:t>ケーブルで接続した場合と反射光による通信</w:t>
+            </w:r>
+            <w:r>
+              <w:rPr>
+                <w:rFonts w:ascii="ＭＳ 明朝" w:hint="eastAsia"/>
+                <w:strike/>
+                <w:color w:val="FF0000"/>
+                <w:sz w:val="22"/>
+              </w:rPr>
+              <w:t>は</w:t>
+            </w:r>
+            <w:r>
+              <w:rPr>
+                <w:rFonts w:ascii="ＭＳ 明朝" w:hint="eastAsia"/>
+                <w:sz w:val="22"/>
+              </w:rPr>
+              <w:t>精度に</w:t>
+            </w:r>
+            <w:r>
+              <w:rPr>
+                <w:rFonts w:ascii="ＭＳ 明朝" w:hint="eastAsia"/>
+                <w:sz w:val="22"/>
+              </w:rPr>
+              <w:t>有意な</w:t>
+            </w:r>
+            <w:r>
+              <w:rPr>
+                <w:rFonts w:ascii="ＭＳ 明朝" w:hint="eastAsia"/>
+                <w:sz w:val="22"/>
+              </w:rPr>
+              <w:t>差</w:t>
+            </w:r>
+            <w:r>
+              <w:rPr>
+                <w:rFonts w:ascii="ＭＳ 明朝" w:hint="eastAsia"/>
+                <w:strike/>
+                <w:color w:val="FF0000"/>
+                <w:sz w:val="22"/>
+              </w:rPr>
+              <w:t>が出なかった</w:t>
+            </w:r>
+            <w:r>
+              <w:rPr>
+                <w:rFonts w:ascii="ＭＳ 明朝" w:hint="eastAsia"/>
+                <w:color w:val="FF0000"/>
+                <w:sz w:val="22"/>
+              </w:rPr>
+              <w:t>は</w:t>
+            </w:r>
+            <w:r>
+              <w:rPr>
+                <w:rFonts w:ascii="ＭＳ 明朝" w:hint="eastAsia"/>
+                <w:color w:val="FF0000"/>
+                <w:sz w:val="22"/>
+              </w:rPr>
+              <w:t>見られ</w:t>
+            </w:r>
+            <w:r>
+              <w:rPr>
+                <w:rFonts w:ascii="ＭＳ 明朝" w:hint="eastAsia"/>
+                <w:color w:val="FF0000"/>
+                <w:sz w:val="22"/>
+              </w:rPr>
+              <w:t>なかった</w:t>
             </w:r>
             <w:r>
               <w:rPr>
@@ -2393,7 +2515,40 @@
                 <w:rFonts w:ascii="ＭＳ 明朝" w:hint="eastAsia"/>
                 <w:sz w:val="22"/>
               </w:rPr>
-              <w:t>は反射光の受信精度が大きく落ちてしまった</w:t>
+              <w:t>は反射光の受信精度が</w:t>
+            </w:r>
+            <w:r>
+              <w:rPr>
+                <w:rFonts w:ascii="ＭＳ 明朝" w:hint="eastAsia"/>
+                <w:strike/>
+                <w:color w:val="FF0000"/>
+                <w:sz w:val="22"/>
+              </w:rPr>
+              <w:t>大きく落ちてしまった</w:t>
+            </w:r>
+            <w:r>
+              <w:rPr>
+                <w:rFonts w:ascii="ＭＳ 明朝" w:hint="eastAsia"/>
+                <w:color w:val="FF0000"/>
+                <w:sz w:val="22"/>
+              </w:rPr>
+              <w:t>大幅に</w:t>
+            </w:r>
+            <w:r>
+              <w:rPr>
+                <w:rFonts w:ascii="ＭＳ 明朝" w:hint="eastAsia"/>
+                <w:color w:val="FF0000"/>
+                <w:sz w:val="22"/>
+              </w:rPr>
+              <w:t>低下</w:t>
+            </w:r>
+            <w:r>
+              <w:rPr>
+                <w:rFonts w:ascii="ＭＳ 明朝" w:hint="eastAsia"/>
+                <w:color w:val="FF0000"/>
+                <w:sz w:val="22"/>
+              </w:rPr>
+              <w:t>した</w:t>
             </w:r>
             <w:r>
               <w:rPr>
@@ -2485,7 +2640,48 @@
                 <w:rFonts w:ascii="ＭＳ 明朝" w:hint="eastAsia"/>
                 <w:sz w:val="22"/>
               </w:rPr>
-              <w:t>受信精度が下がってしまったと考えられる</w:t>
+              <w:t>受信精度が</w:t>
+            </w:r>
+            <w:r>
+              <w:rPr>
+                <w:rFonts w:ascii="ＭＳ 明朝" w:hint="eastAsia"/>
+                <w:strike/>
+                <w:color w:val="FF0000"/>
+                <w:sz w:val="22"/>
+              </w:rPr>
+              <w:t>下</w:t>
+            </w:r>
+            <w:r>
+              <w:rPr>
+                <w:rFonts w:ascii="ＭＳ 明朝" w:hint="eastAsia"/>
+                <w:color w:val="FF0000"/>
+                <w:sz w:val="22"/>
+              </w:rPr>
+              <w:t>低下</w:t>
+            </w:r>
+            <w:r>
+              <w:rPr>
+                <w:rFonts w:ascii="ＭＳ 明朝" w:hint="eastAsia"/>
+                <w:strike/>
+                <w:color w:val="FF0000"/>
+                <w:sz w:val="22"/>
+              </w:rPr>
+              <w:t>がってしまっ</w:t>
+            </w:r>
+            <w:r>
+              <w:rPr>
+                <w:rFonts w:ascii="ＭＳ 明朝" w:hint="eastAsia"/>
+                <w:color w:val="FF0000"/>
+                <w:sz w:val="22"/>
+              </w:rPr>
+              <w:t>し</w:t>
+            </w:r>
+            <w:r>
+              <w:rPr>
+                <w:rFonts w:ascii="ＭＳ 明朝" w:hint="eastAsia"/>
+                <w:sz w:val="22"/>
+              </w:rPr>
+              <w:t>たと考えられる</w:t>
             </w:r>
             <w:r>
               <w:rPr>
@@ -2599,7 +2795,29 @@
                 <w:rFonts w:ascii="ＭＳ 明朝" w:hint="eastAsia"/>
                 <w:sz w:val="22"/>
               </w:rPr>
-              <w:t>図2のLED点滅回路2.2</w:t>
+              <w:t>図2のLED点滅回路</w:t>
+            </w:r>
+            <w:r>
+              <w:rPr>
+                <w:rFonts w:ascii="ＭＳ 明朝" w:hint="eastAsia"/>
+                <w:sz w:val="22"/>
+              </w:rPr>
+              <w:t>の</w:t>
+            </w:r>
+            <w:r>
+              <w:rPr>
+                <w:rFonts w:ascii="ＭＳ 明朝" w:hint="eastAsia"/>
+                <w:color w:val="FF0000"/>
+                <w:sz w:val="22"/>
+              </w:rPr>
+              <w:t>動作速度は</w:t>
+            </w:r>
+            <w:r>
+              <w:rPr>
+                <w:rFonts w:ascii="ＭＳ 明朝" w:hint="eastAsia"/>
+                <w:sz w:val="22"/>
+              </w:rPr>
+              <w:t>2.2</w:t>
             </w:r>
             <w:r>
               <w:rPr>
@@ -2611,6 +2829,8 @@
             <w:r>
               <w:rPr>
                 <w:rFonts w:ascii="ＭＳ 明朝" w:hint="eastAsia"/>
+                <w:strike/>
+                <w:color w:val="FF0000"/>
                 <w:sz w:val="22"/>
               </w:rPr>
               <w:t>まで動作可能に対し</w:t>
@@ -2618,6 +2838,14 @@
             <w:r>
               <w:rPr>
                 <w:rFonts w:ascii="ＭＳ 明朝" w:hint="eastAsia"/>
+                <w:color w:val="FF0000"/>
+                <w:sz w:val="22"/>
+              </w:rPr>
+              <w:t>程度だが</w:t>
+            </w:r>
+            <w:r>
+              <w:rPr>
+                <w:rFonts w:ascii="ＭＳ 明朝" w:hint="eastAsia"/>
                 <w:sz w:val="22"/>
               </w:rPr>
               <w:t>，</w:t>
@@ -2627,7 +2855,88 @@
                 <w:rFonts w:ascii="ＭＳ 明朝" w:hint="eastAsia"/>
                 <w:sz w:val="22"/>
               </w:rPr>
-              <w:t>装置全体の動作周波数はそれよりも落ちてしまった</w:t>
+              <w:t>装置全体の動作</w:t>
+            </w:r>
+            <w:commentRangeStart w:id="0"/>
+            <w:r>
+              <w:rPr>
+                <w:rFonts w:ascii="ＭＳ 明朝" w:hint="eastAsia"/>
+                <w:strike/>
+                <w:color w:val="FF0000"/>
+                <w:sz w:val="22"/>
+              </w:rPr>
+              <w:t>周波数</w:t>
+            </w:r>
+            <w:commentRangeEnd w:id="0"/>
+            <w:r>
+              <w:rPr>
+                <w:rStyle w:val="ab"/>
+              </w:rPr>
+              <w:commentReference w:id="0"/>
+            </w:r>
+            <w:r>
+              <w:rPr>
+                <w:rFonts w:ascii="ＭＳ 明朝" w:hint="eastAsia"/>
+                <w:color w:val="FF0000"/>
+                <w:sz w:val="22"/>
+              </w:rPr>
+              <w:t>速度</w:t>
+            </w:r>
+            <w:r>
+              <w:rPr>
+                <w:rFonts w:ascii="ＭＳ 明朝" w:hint="eastAsia"/>
+                <w:sz w:val="22"/>
+              </w:rPr>
+              <w:t>は</w:t>
+            </w:r>
+            <w:r>
+              <w:rPr>
+                <w:rFonts w:ascii="ＭＳ 明朝" w:hint="eastAsia"/>
+                <w:strike/>
+                <w:color w:val="FF0000"/>
+                <w:sz w:val="22"/>
+              </w:rPr>
+              <w:t>それ</w:t>
+            </w:r>
+            <w:r>
+              <w:rPr>
+                <w:rFonts w:ascii="ＭＳ 明朝" w:hint="eastAsia"/>
+                <w:color w:val="FF0000"/>
+                <w:sz w:val="22"/>
+              </w:rPr>
+              <w:t>点滅回路の動作速度</w:t>
+            </w:r>
+            <w:r>
+              <w:rPr>
+                <w:rFonts w:ascii="ＭＳ 明朝" w:hint="eastAsia"/>
+                <w:sz w:val="22"/>
+              </w:rPr>
+              <w:t>よりも</w:t>
+            </w:r>
+            <w:r>
+              <w:rPr>
+                <w:rFonts w:ascii="ＭＳ 明朝" w:hint="eastAsia"/>
+                <w:color w:val="FF0000"/>
+                <w:sz w:val="22"/>
+              </w:rPr>
+              <w:t>遅い</w:t>
+            </w:r>
+            <w:r>
+              <w:rPr>
+                <w:rFonts w:ascii="ＭＳ 明朝"/>
+                <w:color w:val="FF0000"/>
+                <w:sz w:val="22"/>
+              </w:rPr>
+              <w:t>.</w:t>
+            </w:r>
+            <w:r>
+              <w:rPr>
+                <w:rFonts w:ascii="ＭＳ 明朝" w:hint="eastAsia"/>
+                <w:strike/>
+                <w:color w:val="FF0000"/>
+                <w:sz w:val="22"/>
+              </w:rPr>
+              <w:t>落ちてしまった</w:t>
             </w:r>
             <w:r>
               <w:rPr>
@@ -2655,11 +2964,30 @@
                 <w:rFonts w:ascii="ＭＳ 明朝" w:hint="eastAsia"/>
                 <w:sz w:val="22"/>
               </w:rPr>
-              <w:t>本システムは</w:t>
-            </w:r>
-            <w:r>
-              <w:rPr>
-                <w:rFonts w:ascii="ＭＳ 明朝" w:hint="eastAsia"/>
+              <w:t>本システム</w:t>
+            </w:r>
+            <w:r>
+              <w:rPr>
+                <w:rFonts w:ascii="ＭＳ 明朝" w:hint="eastAsia"/>
+                <w:color w:val="FF0000"/>
+                <w:sz w:val="22"/>
+              </w:rPr>
+              <w:t>で利用されている</w:t>
+            </w:r>
+            <w:r>
+              <w:rPr>
+                <w:rFonts w:ascii="ＭＳ 明朝" w:hint="eastAsia"/>
+                <w:strike/>
+                <w:color w:val="FF0000"/>
+                <w:sz w:val="22"/>
+              </w:rPr>
+              <w:t>は</w:t>
+            </w:r>
+            <w:r>
+              <w:rPr>
+                <w:rFonts w:ascii="ＭＳ 明朝" w:hint="eastAsia"/>
+                <w:strike/>
+                <w:color w:val="FF0000"/>
                 <w:sz w:val="22"/>
               </w:rPr>
               <w:t>通信規格に</w:t>
@@ -2674,6 +3002,16 @@
             <w:r>
               <w:rPr>
                 <w:rFonts w:ascii="ＭＳ 明朝" w:hint="eastAsia"/>
+                <w:color w:val="FF0000"/>
+                <w:sz w:val="22"/>
+              </w:rPr>
+              <w:t>通信規格</w:t>
+            </w:r>
+            <w:r>
+              <w:rPr>
+                <w:rFonts w:ascii="ＭＳ 明朝" w:hint="eastAsia"/>
+                <w:strike/>
+                <w:color w:val="FF0000"/>
                 <w:sz w:val="22"/>
               </w:rPr>
               <w:t>を利用しているが</w:t>
@@ -2681,6 +3019,8 @@
             <w:r>
               <w:rPr>
                 <w:rFonts w:ascii="ＭＳ 明朝" w:hint="eastAsia"/>
+                <w:strike/>
+                <w:color w:val="FF0000"/>
                 <w:sz w:val="22"/>
               </w:rPr>
               <w:t>，</w:t>
@@ -2688,9 +3028,18 @@
             <w:r>
               <w:rPr>
                 <w:rFonts w:ascii="ＭＳ 明朝" w:hint="eastAsia"/>
-                <w:sz w:val="22"/>
-              </w:rPr>
-              <w:t>この規格が低速であるため速度が伸びなかったと考えている</w:t>
+                <w:strike/>
+                <w:color w:val="FF0000"/>
+                <w:sz w:val="22"/>
+              </w:rPr>
+              <w:t>この規格</w:t>
+            </w:r>
+            <w:r>
+              <w:rPr>
+                <w:rFonts w:ascii="ＭＳ 明朝" w:hint="eastAsia"/>
+                <w:sz w:val="22"/>
+              </w:rPr>
+              <w:t>が低速であるため速度が伸びなかったと考えている</w:t>
             </w:r>
             <w:r>
               <w:rPr>
@@ -2758,6 +3107,8 @@
               </w:rPr>
               <w:t>現時点でも短距離であれば</w:t>
             </w:r>
+            <w:bookmarkStart w:id="1" w:name="_GoBack"/>
+            <w:bookmarkEnd w:id="1"/>
             <w:r>
               <w:rPr>
                 <w:rFonts w:ascii="ＭＳ 明朝" w:hint="eastAsia"/>
@@ -3326,16 +3677,7 @@
                       <w:rFonts w:ascii="ＭＳ 明朝" w:hAnsi="Times New Roman" w:hint="eastAsia"/>
                       <w:sz w:val="22"/>
                     </w:rPr>
-                    <w:t>100.000</w:t>
-                  </w:r>
-                  <w:bookmarkStart w:id="0" w:name="_GoBack"/>
-                  <w:bookmarkEnd w:id="0"/>
-                  <w:r>
-                    <w:rPr>
-                      <w:rFonts w:ascii="ＭＳ 明朝" w:hAnsi="Times New Roman" w:hint="eastAsia"/>
-                      <w:sz w:val="22"/>
-                    </w:rPr>
-                    <w:t>0[%]</w:t>
+                    <w:t>100.0000[%]</w:t>
                   </w:r>
                 </w:p>
               </w:tc>
@@ -3886,8 +4228,44 @@
 </w:document>
 </file>
 
+<file path=word/comments.xml><?xml version="1.0" encoding="utf-8"?>
+<w:comments xmlns:wpc="http://schemas.microsoft.com/office/word/2010/wordprocessingCanvas" xmlns:cx="http://schemas.microsoft.com/office/drawing/2014/chartex" xmlns:cx1="http://schemas.microsoft.com/office/drawing/2015/9/8/chartex" xmlns:cx2="http://schemas.microsoft.com/office/drawing/2015/10/21/chartex" xmlns:cx3="http://schemas.microsoft.com/office/drawing/2016/5/9/chartex" xmlns:cx4="http://schemas.microsoft.com/office/drawing/2016/5/10/chartex" xmlns:cx5="http://schemas.microsoft.com/office/drawing/2016/5/11/chartex" xmlns:cx6="http://schemas.microsoft.com/office/drawing/2016/5/12/chartex" xmlns:cx7="http://schemas.microsoft.com/office/drawing/2016/5/13/chartex" xmlns:cx8="http://schemas.microsoft.com/office/drawing/2016/5/14/chartex" xmlns:mc="http://schemas.openxmlformats.org/markup-compatibility/2006" xmlns:aink="http://schemas.microsoft.com/office/drawing/2016/ink" xmlns:am3d="http://schemas.microsoft.com/office/drawing/2017/model3d" xmlns:o="urn:schemas-microsoft-com:office:office" xmlns:r="http://schemas.openxmlformats.org/officeDocument/2006/relationships" xmlns:m="http://schemas.openxmlformats.org/officeDocument/2006/math" xmlns:v="urn:schemas-microsoft-com:vml" xmlns:wp14="http://schemas.microsoft.com/office/word/2010/wordprocessingDrawing" xmlns:wp="http://schemas.openxmlformats.org/drawingml/2006/wordprocessingDrawing" xmlns:w10="urn:schemas-microsoft-com:office:word" xmlns:w="http://schemas.openxmlformats.org/wordprocessingml/2006/main" xmlns:w14="http://schemas.microsoft.com/office/word/2010/wordml" xmlns:w15="http://schemas.microsoft.com/office/word/2012/wordml" xmlns:w16cid="http://schemas.microsoft.com/office/word/2016/wordml/cid" xmlns:w16se="http://schemas.microsoft.com/office/word/2015/wordml/symex" xmlns:wpg="http://schemas.microsoft.com/office/word/2010/wordprocessingGroup" xmlns:wpi="http://schemas.microsoft.com/office/word/2010/wordprocessingInk" xmlns:wne="http://schemas.microsoft.com/office/word/2006/wordml" xmlns:wps="http://schemas.microsoft.com/office/word/2010/wordprocessingShape" mc:Ignorable="w14 w15 w16se w16cid wp14">
+  <w:comment w:id="0" w:author="才田 聡子" w:date="2018-02-11T22:55:00Z" w:initials="才田">
+    <w:p>
+      <w:pPr>
+        <w:pStyle w:val="ac"/>
+      </w:pPr>
+      <w:r>
+        <w:rPr>
+          <w:rStyle w:val="ab"/>
+        </w:rPr>
+        <w:annotationRef/>
+      </w:r>
+      <w:r>
+        <w:rPr>
+          <w:rFonts w:hint="eastAsia"/>
+        </w:rPr>
+        <w:t>動作速度と動作周波数の２通りが使われているので、動作速度に統一しました。</w:t>
+      </w:r>
+    </w:p>
+  </w:comment>
+</w:comments>
+</file>
+
+<file path=word/commentsExtended.xml><?xml version="1.0" encoding="utf-8"?>
+<w15:commentsEx xmlns:wpc="http://schemas.microsoft.com/office/word/2010/wordprocessingCanvas" xmlns:cx="http://schemas.microsoft.com/office/drawing/2014/chartex" xmlns:cx1="http://schemas.microsoft.com/office/drawing/2015/9/8/chartex" xmlns:cx2="http://schemas.microsoft.com/office/drawing/2015/10/21/chartex" xmlns:cx3="http://schemas.microsoft.com/office/drawing/2016/5/9/chartex" xmlns:cx4="http://schemas.microsoft.com/office/drawing/2016/5/10/chartex" xmlns:cx5="http://schemas.microsoft.com/office/drawing/2016/5/11/chartex" xmlns:cx6="http://schemas.microsoft.com/office/drawing/2016/5/12/chartex" xmlns:cx7="http://schemas.microsoft.com/office/drawing/2016/5/13/chartex" xmlns:cx8="http://schemas.microsoft.com/office/drawing/2016/5/14/chartex" xmlns:mc="http://schemas.openxmlformats.org/markup-compatibility/2006" xmlns:aink="http://schemas.microsoft.com/office/drawing/2016/ink" xmlns:am3d="http://schemas.microsoft.com/office/drawing/2017/model3d" xmlns:o="urn:schemas-microsoft-com:office:office" xmlns:r="http://schemas.openxmlformats.org/officeDocument/2006/relationships" xmlns:m="http://schemas.openxmlformats.org/officeDocument/2006/math" xmlns:v="urn:schemas-microsoft-com:vml" xmlns:wp14="http://schemas.microsoft.com/office/word/2010/wordprocessingDrawing" xmlns:wp="http://schemas.openxmlformats.org/drawingml/2006/wordprocessingDrawing" xmlns:w10="urn:schemas-microsoft-com:office:word" xmlns:w="http://schemas.openxmlformats.org/wordprocessingml/2006/main" xmlns:w14="http://schemas.microsoft.com/office/word/2010/wordml" xmlns:w15="http://schemas.microsoft.com/office/word/2012/wordml" xmlns:w16cid="http://schemas.microsoft.com/office/word/2016/wordml/cid" xmlns:w16se="http://schemas.microsoft.com/office/word/2015/wordml/symex" xmlns:wpg="http://schemas.microsoft.com/office/word/2010/wordprocessingGroup" xmlns:wpi="http://schemas.microsoft.com/office/word/2010/wordprocessingInk" xmlns:wne="http://schemas.microsoft.com/office/word/2006/wordml" xmlns:wps="http://schemas.microsoft.com/office/word/2010/wordprocessingShape" mc:Ignorable="w14 w15 w16se w16cid wp14">
+  <w15:commentEx w15:paraId="2869B607" w15:done="0"/>
+</w15:commentsEx>
+</file>
+
+<file path=word/commentsIds.xml><?xml version="1.0" encoding="utf-8"?>
+<w16cid:commentsIds xmlns:wpc="http://schemas.microsoft.com/office/word/2010/wordprocessingCanvas" xmlns:cx="http://schemas.microsoft.com/office/drawing/2014/chartex" xmlns:cx1="http://schemas.microsoft.com/office/drawing/2015/9/8/chartex" xmlns:cx2="http://schemas.microsoft.com/office/drawing/2015/10/21/chartex" xmlns:cx3="http://schemas.microsoft.com/office/drawing/2016/5/9/chartex" xmlns:cx4="http://schemas.microsoft.com/office/drawing/2016/5/10/chartex" xmlns:cx5="http://schemas.microsoft.com/office/drawing/2016/5/11/chartex" xmlns:cx6="http://schemas.microsoft.com/office/drawing/2016/5/12/chartex" xmlns:cx7="http://schemas.microsoft.com/office/drawing/2016/5/13/chartex" xmlns:cx8="http://schemas.microsoft.com/office/drawing/2016/5/14/chartex" xmlns:mc="http://schemas.openxmlformats.org/markup-compatibility/2006" xmlns:aink="http://schemas.microsoft.com/office/drawing/2016/ink" xmlns:am3d="http://schemas.microsoft.com/office/drawing/2017/model3d" xmlns:o="urn:schemas-microsoft-com:office:office" xmlns:r="http://schemas.openxmlformats.org/officeDocument/2006/relationships" xmlns:m="http://schemas.openxmlformats.org/officeDocument/2006/math" xmlns:v="urn:schemas-microsoft-com:vml" xmlns:wp14="http://schemas.microsoft.com/office/word/2010/wordprocessingDrawing" xmlns:wp="http://schemas.openxmlformats.org/drawingml/2006/wordprocessingDrawing" xmlns:w10="urn:schemas-microsoft-com:office:word" xmlns:w="http://schemas.openxmlformats.org/wordprocessingml/2006/main" xmlns:w14="http://schemas.microsoft.com/office/word/2010/wordml" xmlns:w15="http://schemas.microsoft.com/office/word/2012/wordml" xmlns:w16cid="http://schemas.microsoft.com/office/word/2016/wordml/cid" xmlns:w16se="http://schemas.microsoft.com/office/word/2015/wordml/symex" xmlns:wpg="http://schemas.microsoft.com/office/word/2010/wordprocessingGroup" xmlns:wpi="http://schemas.microsoft.com/office/word/2010/wordprocessingInk" xmlns:wne="http://schemas.microsoft.com/office/word/2006/wordml" xmlns:wps="http://schemas.microsoft.com/office/word/2010/wordprocessingShape" mc:Ignorable="w14 w15 w16se w16cid wp14">
+  <w16cid:commentId w16cid:paraId="2869B607" w16cid:durableId="1E2B484B"/>
+</w16cid:commentsIds>
+</file>
+
 <file path=word/endnotes.xml><?xml version="1.0" encoding="utf-8"?>
-<w:endnotes xmlns:wpc="http://schemas.microsoft.com/office/word/2010/wordprocessingCanvas" xmlns:cx="http://schemas.microsoft.com/office/drawing/2014/chartex" xmlns:cx1="http://schemas.microsoft.com/office/drawing/2015/9/8/chartex" xmlns:mc="http://schemas.openxmlformats.org/markup-compatibility/2006" xmlns:o="urn:schemas-microsoft-com:office:office" xmlns:r="http://schemas.openxmlformats.org/officeDocument/2006/relationships" xmlns:m="http://schemas.openxmlformats.org/officeDocument/2006/math" xmlns:v="urn:schemas-microsoft-com:vml" xmlns:wp14="http://schemas.microsoft.com/office/word/2010/wordprocessingDrawing" xmlns:wp="http://schemas.openxmlformats.org/drawingml/2006/wordprocessingDrawing" xmlns:w10="urn:schemas-microsoft-com:office:word" xmlns:w="http://schemas.openxmlformats.org/wordprocessingml/2006/main" xmlns:w14="http://schemas.microsoft.com/office/word/2010/wordml" xmlns:w15="http://schemas.microsoft.com/office/word/2012/wordml" xmlns:w16se="http://schemas.microsoft.com/office/word/2015/wordml/symex" xmlns:wpg="http://schemas.microsoft.com/office/word/2010/wordprocessingGroup" xmlns:wpi="http://schemas.microsoft.com/office/word/2010/wordprocessingInk" xmlns:wne="http://schemas.microsoft.com/office/word/2006/wordml" xmlns:wps="http://schemas.microsoft.com/office/word/2010/wordprocessingShape" mc:Ignorable="w14 w15 w16se wp14">
+<w:endnotes xmlns:wpc="http://schemas.microsoft.com/office/word/2010/wordprocessingCanvas" xmlns:cx="http://schemas.microsoft.com/office/drawing/2014/chartex" xmlns:cx1="http://schemas.microsoft.com/office/drawing/2015/9/8/chartex" xmlns:cx2="http://schemas.microsoft.com/office/drawing/2015/10/21/chartex" xmlns:cx3="http://schemas.microsoft.com/office/drawing/2016/5/9/chartex" xmlns:cx4="http://schemas.microsoft.com/office/drawing/2016/5/10/chartex" xmlns:cx5="http://schemas.microsoft.com/office/drawing/2016/5/11/chartex" xmlns:cx6="http://schemas.microsoft.com/office/drawing/2016/5/12/chartex" xmlns:cx7="http://schemas.microsoft.com/office/drawing/2016/5/13/chartex" xmlns:cx8="http://schemas.microsoft.com/office/drawing/2016/5/14/chartex" xmlns:mc="http://schemas.openxmlformats.org/markup-compatibility/2006" xmlns:aink="http://schemas.microsoft.com/office/drawing/2016/ink" xmlns:am3d="http://schemas.microsoft.com/office/drawing/2017/model3d" xmlns:o="urn:schemas-microsoft-com:office:office" xmlns:r="http://schemas.openxmlformats.org/officeDocument/2006/relationships" xmlns:m="http://schemas.openxmlformats.org/officeDocument/2006/math" xmlns:v="urn:schemas-microsoft-com:vml" xmlns:wp14="http://schemas.microsoft.com/office/word/2010/wordprocessingDrawing" xmlns:wp="http://schemas.openxmlformats.org/drawingml/2006/wordprocessingDrawing" xmlns:w10="urn:schemas-microsoft-com:office:word" xmlns:w="http://schemas.openxmlformats.org/wordprocessingml/2006/main" xmlns:w14="http://schemas.microsoft.com/office/word/2010/wordml" xmlns:w15="http://schemas.microsoft.com/office/word/2012/wordml" xmlns:w16cid="http://schemas.microsoft.com/office/word/2016/wordml/cid" xmlns:w16se="http://schemas.microsoft.com/office/word/2015/wordml/symex" xmlns:wpg="http://schemas.microsoft.com/office/word/2010/wordprocessingGroup" xmlns:wpi="http://schemas.microsoft.com/office/word/2010/wordprocessingInk" xmlns:wne="http://schemas.microsoft.com/office/word/2006/wordml" xmlns:wps="http://schemas.microsoft.com/office/word/2010/wordprocessingShape" mc:Ignorable="w14 w15 w16se w16cid wp14">
   <w:endnote w:type="separator" w:id="-1">
     <w:p>
       <w:r>
@@ -3906,7 +4284,7 @@
 </file>
 
 <file path=word/footnotes.xml><?xml version="1.0" encoding="utf-8"?>
-<w:footnotes xmlns:wpc="http://schemas.microsoft.com/office/word/2010/wordprocessingCanvas" xmlns:cx="http://schemas.microsoft.com/office/drawing/2014/chartex" xmlns:cx1="http://schemas.microsoft.com/office/drawing/2015/9/8/chartex" xmlns:mc="http://schemas.openxmlformats.org/markup-compatibility/2006" xmlns:o="urn:schemas-microsoft-com:office:office" xmlns:r="http://schemas.openxmlformats.org/officeDocument/2006/relationships" xmlns:m="http://schemas.openxmlformats.org/officeDocument/2006/math" xmlns:v="urn:schemas-microsoft-com:vml" xmlns:wp14="http://schemas.microsoft.com/office/word/2010/wordprocessingDrawing" xmlns:wp="http://schemas.openxmlformats.org/drawingml/2006/wordprocessingDrawing" xmlns:w10="urn:schemas-microsoft-com:office:word" xmlns:w="http://schemas.openxmlformats.org/wordprocessingml/2006/main" xmlns:w14="http://schemas.microsoft.com/office/word/2010/wordml" xmlns:w15="http://schemas.microsoft.com/office/word/2012/wordml" xmlns:w16se="http://schemas.microsoft.com/office/word/2015/wordml/symex" xmlns:wpg="http://schemas.microsoft.com/office/word/2010/wordprocessingGroup" xmlns:wpi="http://schemas.microsoft.com/office/word/2010/wordprocessingInk" xmlns:wne="http://schemas.microsoft.com/office/word/2006/wordml" xmlns:wps="http://schemas.microsoft.com/office/word/2010/wordprocessingShape" mc:Ignorable="w14 w15 w16se wp14">
+<w:footnotes xmlns:wpc="http://schemas.microsoft.com/office/word/2010/wordprocessingCanvas" xmlns:cx="http://schemas.microsoft.com/office/drawing/2014/chartex" xmlns:cx1="http://schemas.microsoft.com/office/drawing/2015/9/8/chartex" xmlns:cx2="http://schemas.microsoft.com/office/drawing/2015/10/21/chartex" xmlns:cx3="http://schemas.microsoft.com/office/drawing/2016/5/9/chartex" xmlns:cx4="http://schemas.microsoft.com/office/drawing/2016/5/10/chartex" xmlns:cx5="http://schemas.microsoft.com/office/drawing/2016/5/11/chartex" xmlns:cx6="http://schemas.microsoft.com/office/drawing/2016/5/12/chartex" xmlns:cx7="http://schemas.microsoft.com/office/drawing/2016/5/13/chartex" xmlns:cx8="http://schemas.microsoft.com/office/drawing/2016/5/14/chartex" xmlns:mc="http://schemas.openxmlformats.org/markup-compatibility/2006" xmlns:aink="http://schemas.microsoft.com/office/drawing/2016/ink" xmlns:am3d="http://schemas.microsoft.com/office/drawing/2017/model3d" xmlns:o="urn:schemas-microsoft-com:office:office" xmlns:r="http://schemas.openxmlformats.org/officeDocument/2006/relationships" xmlns:m="http://schemas.openxmlformats.org/officeDocument/2006/math" xmlns:v="urn:schemas-microsoft-com:vml" xmlns:wp14="http://schemas.microsoft.com/office/word/2010/wordprocessingDrawing" xmlns:wp="http://schemas.openxmlformats.org/drawingml/2006/wordprocessingDrawing" xmlns:w10="urn:schemas-microsoft-com:office:word" xmlns:w="http://schemas.openxmlformats.org/wordprocessingml/2006/main" xmlns:w14="http://schemas.microsoft.com/office/word/2010/wordml" xmlns:w15="http://schemas.microsoft.com/office/word/2012/wordml" xmlns:w16cid="http://schemas.microsoft.com/office/word/2016/wordml/cid" xmlns:w16se="http://schemas.microsoft.com/office/word/2015/wordml/symex" xmlns:wpg="http://schemas.microsoft.com/office/word/2010/wordprocessingGroup" xmlns:wpi="http://schemas.microsoft.com/office/word/2010/wordprocessingInk" xmlns:wne="http://schemas.microsoft.com/office/word/2006/wordml" xmlns:wps="http://schemas.microsoft.com/office/word/2010/wordprocessingShape" mc:Ignorable="w14 w15 w16se w16cid wp14">
   <w:footnote w:type="separator" w:id="-1">
     <w:p>
       <w:r>
@@ -3925,7 +4303,7 @@
 </file>
 
 <file path=word/numbering.xml><?xml version="1.0" encoding="utf-8"?>
-<w:numbering xmlns:wpc="http://schemas.microsoft.com/office/word/2010/wordprocessingCanvas" xmlns:cx="http://schemas.microsoft.com/office/drawing/2014/chartex" xmlns:cx1="http://schemas.microsoft.com/office/drawing/2015/9/8/chartex" xmlns:mc="http://schemas.openxmlformats.org/markup-compatibility/2006" xmlns:o="urn:schemas-microsoft-com:office:office" xmlns:r="http://schemas.openxmlformats.org/officeDocument/2006/relationships" xmlns:m="http://schemas.openxmlformats.org/officeDocument/2006/math" xmlns:v="urn:schemas-microsoft-com:vml" xmlns:wp14="http://schemas.microsoft.com/office/word/2010/wordprocessingDrawing" xmlns:wp="http://schemas.openxmlformats.org/drawingml/2006/wordprocessingDrawing" xmlns:w10="urn:schemas-microsoft-com:office:word" xmlns:w="http://schemas.openxmlformats.org/wordprocessingml/2006/main" xmlns:w14="http://schemas.microsoft.com/office/word/2010/wordml" xmlns:w15="http://schemas.microsoft.com/office/word/2012/wordml" xmlns:w16se="http://schemas.microsoft.com/office/word/2015/wordml/symex" xmlns:wpg="http://schemas.microsoft.com/office/word/2010/wordprocessingGroup" xmlns:wpi="http://schemas.microsoft.com/office/word/2010/wordprocessingInk" xmlns:wne="http://schemas.microsoft.com/office/word/2006/wordml" xmlns:wps="http://schemas.microsoft.com/office/word/2010/wordprocessingShape" mc:Ignorable="w14 w15 w16se wp14">
+<w:numbering xmlns:wpc="http://schemas.microsoft.com/office/word/2010/wordprocessingCanvas" xmlns:cx="http://schemas.microsoft.com/office/drawing/2014/chartex" xmlns:cx1="http://schemas.microsoft.com/office/drawing/2015/9/8/chartex" xmlns:cx2="http://schemas.microsoft.com/office/drawing/2015/10/21/chartex" xmlns:cx3="http://schemas.microsoft.com/office/drawing/2016/5/9/chartex" xmlns:cx4="http://schemas.microsoft.com/office/drawing/2016/5/10/chartex" xmlns:cx5="http://schemas.microsoft.com/office/drawing/2016/5/11/chartex" xmlns:cx6="http://schemas.microsoft.com/office/drawing/2016/5/12/chartex" xmlns:cx7="http://schemas.microsoft.com/office/drawing/2016/5/13/chartex" xmlns:cx8="http://schemas.microsoft.com/office/drawing/2016/5/14/chartex" xmlns:mc="http://schemas.openxmlformats.org/markup-compatibility/2006" xmlns:aink="http://schemas.microsoft.com/office/drawing/2016/ink" xmlns:am3d="http://schemas.microsoft.com/office/drawing/2017/model3d" xmlns:o="urn:schemas-microsoft-com:office:office" xmlns:r="http://schemas.openxmlformats.org/officeDocument/2006/relationships" xmlns:m="http://schemas.openxmlformats.org/officeDocument/2006/math" xmlns:v="urn:schemas-microsoft-com:vml" xmlns:wp14="http://schemas.microsoft.com/office/word/2010/wordprocessingDrawing" xmlns:wp="http://schemas.openxmlformats.org/drawingml/2006/wordprocessingDrawing" xmlns:w10="urn:schemas-microsoft-com:office:word" xmlns:w="http://schemas.openxmlformats.org/wordprocessingml/2006/main" xmlns:w14="http://schemas.microsoft.com/office/word/2010/wordml" xmlns:w15="http://schemas.microsoft.com/office/word/2012/wordml" xmlns:w16cid="http://schemas.microsoft.com/office/word/2016/wordml/cid" xmlns:w16se="http://schemas.microsoft.com/office/word/2015/wordml/symex" xmlns:wpg="http://schemas.microsoft.com/office/word/2010/wordprocessingGroup" xmlns:wpi="http://schemas.microsoft.com/office/word/2010/wordprocessingInk" xmlns:wne="http://schemas.microsoft.com/office/word/2006/wordml" xmlns:wps="http://schemas.microsoft.com/office/word/2010/wordprocessingShape" mc:Ignorable="w14 w15 w16se w16cid wp14">
   <w:abstractNum w:abstractNumId="0" w15:restartNumberingAfterBreak="0">
     <w:nsid w:val="3C6A7D83"/>
     <w:multiLevelType w:val="hybridMultilevel"/>
@@ -4021,8 +4399,16 @@
 </w:numbering>
 </file>
 
+<file path=word/people.xml><?xml version="1.0" encoding="utf-8"?>
+<w15:people xmlns:wpc="http://schemas.microsoft.com/office/word/2010/wordprocessingCanvas" xmlns:cx="http://schemas.microsoft.com/office/drawing/2014/chartex" xmlns:cx1="http://schemas.microsoft.com/office/drawing/2015/9/8/chartex" xmlns:cx2="http://schemas.microsoft.com/office/drawing/2015/10/21/chartex" xmlns:cx3="http://schemas.microsoft.com/office/drawing/2016/5/9/chartex" xmlns:cx4="http://schemas.microsoft.com/office/drawing/2016/5/10/chartex" xmlns:cx5="http://schemas.microsoft.com/office/drawing/2016/5/11/chartex" xmlns:cx6="http://schemas.microsoft.com/office/drawing/2016/5/12/chartex" xmlns:cx7="http://schemas.microsoft.com/office/drawing/2016/5/13/chartex" xmlns:cx8="http://schemas.microsoft.com/office/drawing/2016/5/14/chartex" xmlns:mc="http://schemas.openxmlformats.org/markup-compatibility/2006" xmlns:aink="http://schemas.microsoft.com/office/drawing/2016/ink" xmlns:am3d="http://schemas.microsoft.com/office/drawing/2017/model3d" xmlns:o="urn:schemas-microsoft-com:office:office" xmlns:r="http://schemas.openxmlformats.org/officeDocument/2006/relationships" xmlns:m="http://schemas.openxmlformats.org/officeDocument/2006/math" xmlns:v="urn:schemas-microsoft-com:vml" xmlns:wp14="http://schemas.microsoft.com/office/word/2010/wordprocessingDrawing" xmlns:wp="http://schemas.openxmlformats.org/drawingml/2006/wordprocessingDrawing" xmlns:w10="urn:schemas-microsoft-com:office:word" xmlns:w="http://schemas.openxmlformats.org/wordprocessingml/2006/main" xmlns:w14="http://schemas.microsoft.com/office/word/2010/wordml" xmlns:w15="http://schemas.microsoft.com/office/word/2012/wordml" xmlns:w16cid="http://schemas.microsoft.com/office/word/2016/wordml/cid" xmlns:w16se="http://schemas.microsoft.com/office/word/2015/wordml/symex" xmlns:wpg="http://schemas.microsoft.com/office/word/2010/wordprocessingGroup" xmlns:wpi="http://schemas.microsoft.com/office/word/2010/wordprocessingInk" xmlns:wne="http://schemas.microsoft.com/office/word/2006/wordml" xmlns:wps="http://schemas.microsoft.com/office/word/2010/wordprocessingShape" mc:Ignorable="w14 w15 w16se w16cid wp14">
+  <w15:person w15:author="才田 聡子">
+    <w15:presenceInfo w15:providerId="Windows Live" w15:userId="03c0690e-b020-4ab9-9138-eed1e175abc4"/>
+  </w15:person>
+</w15:people>
+</file>
+
 <file path=word/styles.xml><?xml version="1.0" encoding="utf-8"?>
-<w:styles xmlns:mc="http://schemas.openxmlformats.org/markup-compatibility/2006" xmlns:r="http://schemas.openxmlformats.org/officeDocument/2006/relationships" xmlns:w="http://schemas.openxmlformats.org/wordprocessingml/2006/main" xmlns:w14="http://schemas.microsoft.com/office/word/2010/wordml" xmlns:w15="http://schemas.microsoft.com/office/word/2012/wordml" xmlns:w16se="http://schemas.microsoft.com/office/word/2015/wordml/symex" mc:Ignorable="w14 w15 w16se">
+<w:styles xmlns:mc="http://schemas.openxmlformats.org/markup-compatibility/2006" xmlns:r="http://schemas.openxmlformats.org/officeDocument/2006/relationships" xmlns:w="http://schemas.openxmlformats.org/wordprocessingml/2006/main" xmlns:w14="http://schemas.microsoft.com/office/word/2010/wordml" xmlns:w15="http://schemas.microsoft.com/office/word/2012/wordml" xmlns:w16cid="http://schemas.microsoft.com/office/word/2016/wordml/cid" xmlns:w16se="http://schemas.microsoft.com/office/word/2015/wordml/symex" mc:Ignorable="w14 w15 w16se w16cid">
   <w:docDefaults>
     <w:rPrDefault>
       <w:rPr>
@@ -4032,7 +4418,7 @@
     </w:rPrDefault>
     <w:pPrDefault/>
   </w:docDefaults>
-  <w:latentStyles w:defLockedState="0" w:defUIPriority="99" w:defSemiHidden="0" w:defUnhideWhenUsed="0" w:defQFormat="0" w:count="371">
+  <w:latentStyles w:defLockedState="0" w:defUIPriority="99" w:defSemiHidden="0" w:defUnhideWhenUsed="0" w:defQFormat="0" w:count="375">
     <w:lsdException w:name="Normal" w:uiPriority="0" w:qFormat="1"/>
     <w:lsdException w:name="heading 1" w:uiPriority="9" w:qFormat="1"/>
     <w:lsdException w:name="heading 2" w:semiHidden="1" w:uiPriority="9" w:unhideWhenUsed="1" w:qFormat="1"/>
@@ -4138,7 +4524,6 @@
     <w:lsdException w:name="HTML Sample" w:semiHidden="1" w:unhideWhenUsed="1"/>
     <w:lsdException w:name="HTML Typewriter" w:semiHidden="1" w:unhideWhenUsed="1"/>
     <w:lsdException w:name="HTML Variable" w:semiHidden="1" w:unhideWhenUsed="1"/>
-    <w:lsdException w:name="Normal Table" w:semiHidden="1" w:unhideWhenUsed="1"/>
     <w:lsdException w:name="annotation subject" w:semiHidden="1" w:unhideWhenUsed="1"/>
     <w:lsdException w:name="No List" w:semiHidden="1" w:unhideWhenUsed="1"/>
     <w:lsdException w:name="Outline List 1" w:semiHidden="1" w:unhideWhenUsed="1"/>
@@ -4182,10 +4567,8 @@
     <w:lsdException w:name="Table Elegant" w:semiHidden="1" w:unhideWhenUsed="1"/>
     <w:lsdException w:name="Table Professional" w:semiHidden="1" w:unhideWhenUsed="1"/>
     <w:lsdException w:name="Table Subtle 1" w:semiHidden="1" w:unhideWhenUsed="1"/>
-    <w:lsdException w:name="Table Subtle 2" w:semiHidden="1" w:unhideWhenUsed="1"/>
     <w:lsdException w:name="Table Web 1" w:semiHidden="1" w:unhideWhenUsed="1"/>
     <w:lsdException w:name="Table Web 2" w:semiHidden="1" w:unhideWhenUsed="1"/>
-    <w:lsdException w:name="Table Web 3" w:semiHidden="1" w:unhideWhenUsed="1"/>
     <w:lsdException w:name="Balloon Text" w:semiHidden="1" w:unhideWhenUsed="1"/>
     <w:lsdException w:name="Table Grid" w:uiPriority="59"/>
     <w:lsdException w:name="Table Theme" w:semiHidden="1" w:unhideWhenUsed="1"/>
@@ -4404,6 +4787,10 @@
     <w:lsdException w:name="List Table 5 Dark Accent 6" w:uiPriority="50"/>
     <w:lsdException w:name="List Table 6 Colorful Accent 6" w:uiPriority="51"/>
     <w:lsdException w:name="List Table 7 Colorful Accent 6" w:uiPriority="52"/>
+    <w:lsdException w:name="Mention" w:semiHidden="1" w:unhideWhenUsed="1"/>
+    <w:lsdException w:name="Smart Hyperlink" w:semiHidden="1" w:unhideWhenUsed="1"/>
+    <w:lsdException w:name="Hashtag" w:semiHidden="1" w:unhideWhenUsed="1"/>
+    <w:lsdException w:name="Unresolved Mention" w:semiHidden="1" w:unhideWhenUsed="1"/>
   </w:latentStyles>
   <w:style w:type="paragraph" w:default="1" w:styleId="a">
     <w:name w:val="Normal"/>
@@ -4548,6 +4935,100 @@
     <w:rsid w:val="00D74596"/>
     <w:rPr>
       <w:color w:val="808080"/>
+    </w:rPr>
+  </w:style>
+  <w:style w:type="character" w:styleId="ab">
+    <w:name w:val="annotation reference"/>
+    <w:basedOn w:val="a0"/>
+    <w:uiPriority w:val="99"/>
+    <w:semiHidden/>
+    <w:unhideWhenUsed/>
+    <w:rsid w:val="00E579BF"/>
+    <w:rPr>
+      <w:sz w:val="18"/>
+      <w:szCs w:val="18"/>
+    </w:rPr>
+  </w:style>
+  <w:style w:type="paragraph" w:styleId="ac">
+    <w:name w:val="annotation text"/>
+    <w:basedOn w:val="a"/>
+    <w:link w:val="ad"/>
+    <w:uiPriority w:val="99"/>
+    <w:semiHidden/>
+    <w:unhideWhenUsed/>
+    <w:rsid w:val="00E579BF"/>
+    <w:pPr>
+      <w:jc w:val="left"/>
+    </w:pPr>
+  </w:style>
+  <w:style w:type="character" w:customStyle="1" w:styleId="ad">
+    <w:name w:val="コメント文字列 (文字)"/>
+    <w:basedOn w:val="a0"/>
+    <w:link w:val="ac"/>
+    <w:uiPriority w:val="99"/>
+    <w:semiHidden/>
+    <w:rsid w:val="00E579BF"/>
+    <w:rPr>
+      <w:kern w:val="2"/>
+      <w:sz w:val="21"/>
+      <w:szCs w:val="22"/>
+    </w:rPr>
+  </w:style>
+  <w:style w:type="paragraph" w:styleId="ae">
+    <w:name w:val="annotation subject"/>
+    <w:basedOn w:val="ac"/>
+    <w:next w:val="ac"/>
+    <w:link w:val="af"/>
+    <w:uiPriority w:val="99"/>
+    <w:semiHidden/>
+    <w:unhideWhenUsed/>
+    <w:rsid w:val="00E579BF"/>
+    <w:rPr>
+      <w:b/>
+      <w:bCs/>
+    </w:rPr>
+  </w:style>
+  <w:style w:type="character" w:customStyle="1" w:styleId="af">
+    <w:name w:val="コメント内容 (文字)"/>
+    <w:basedOn w:val="ad"/>
+    <w:link w:val="ae"/>
+    <w:uiPriority w:val="99"/>
+    <w:semiHidden/>
+    <w:rsid w:val="00E579BF"/>
+    <w:rPr>
+      <w:b/>
+      <w:bCs/>
+      <w:kern w:val="2"/>
+      <w:sz w:val="21"/>
+      <w:szCs w:val="22"/>
+    </w:rPr>
+  </w:style>
+  <w:style w:type="paragraph" w:styleId="af0">
+    <w:name w:val="Balloon Text"/>
+    <w:basedOn w:val="a"/>
+    <w:link w:val="af1"/>
+    <w:uiPriority w:val="99"/>
+    <w:semiHidden/>
+    <w:unhideWhenUsed/>
+    <w:rsid w:val="00E579BF"/>
+    <w:rPr>
+      <w:rFonts w:ascii="ＭＳ 明朝"/>
+      <w:sz w:val="26"/>
+      <w:szCs w:val="26"/>
+    </w:rPr>
+  </w:style>
+  <w:style w:type="character" w:customStyle="1" w:styleId="af1">
+    <w:name w:val="吹き出し (文字)"/>
+    <w:basedOn w:val="a0"/>
+    <w:link w:val="af0"/>
+    <w:uiPriority w:val="99"/>
+    <w:semiHidden/>
+    <w:rsid w:val="00E579BF"/>
+    <w:rPr>
+      <w:rFonts w:ascii="ＭＳ 明朝"/>
+      <w:kern w:val="2"/>
+      <w:sz w:val="26"/>
+      <w:szCs w:val="26"/>
     </w:rPr>
   </w:style>
 </w:styles>

</xml_diff>

<commit_message>
Add the 2nd draft for Awarding of Degrees (by Murata)
</commit_message>
<xml_diff>
--- a/DegreeApplication/LearningOutcomes_Murata.docx
+++ b/DegreeApplication/LearningOutcomes_Murata.docx
@@ -11,6 +11,8 @@
           <w:sz w:val="22"/>
         </w:rPr>
       </w:pPr>
+      <w:bookmarkStart w:id="0" w:name="_GoBack"/>
+      <w:bookmarkEnd w:id="0"/>
       <w:r>
         <w:rPr>
           <w:rFonts w:ascii="Times New Roman" w:hAnsi="Times New Roman" w:hint="eastAsia"/>
@@ -576,15 +578,6 @@
             <w:r>
               <w:rPr>
                 <w:rFonts w:ascii="ＭＳ 明朝" w:hint="eastAsia"/>
-                <w:strike/>
-                <w:color w:val="FF0000"/>
-                <w:sz w:val="22"/>
-              </w:rPr>
-              <w:t>てから</w:t>
-            </w:r>
-            <w:r>
-              <w:rPr>
-                <w:rFonts w:ascii="ＭＳ 明朝" w:hint="eastAsia"/>
                 <w:sz w:val="22"/>
               </w:rPr>
               <w:t>，</w:t>
@@ -805,59 +798,10 @@
             </w:r>
             <w:r>
               <w:rPr>
-                <w:rFonts w:ascii="ＭＳ 明朝" w:hint="eastAsia"/>
-                <w:sz w:val="22"/>
-              </w:rPr>
-              <w:t>これらの</w:t>
-            </w:r>
-            <w:r>
-              <w:rPr>
-                <w:rFonts w:ascii="ＭＳ 明朝" w:hint="eastAsia"/>
-                <w:sz w:val="22"/>
-              </w:rPr>
-              <w:t>先行研究</w:t>
-            </w:r>
-            <w:r>
-              <w:rPr>
-                <w:rFonts w:ascii="ＭＳ 明朝" w:hint="eastAsia"/>
-                <w:sz w:val="22"/>
-              </w:rPr>
-              <w:t>の</w:t>
-            </w:r>
-            <w:r>
-              <w:rPr>
-                <w:rFonts w:ascii="ＭＳ 明朝" w:hint="eastAsia"/>
-                <w:sz w:val="22"/>
-              </w:rPr>
-              <w:t>課題に</w:t>
-            </w:r>
-            <w:r>
-              <w:rPr>
-                <w:rFonts w:ascii="ＭＳ 明朝" w:hint="eastAsia"/>
-                <w:sz w:val="22"/>
-              </w:rPr>
-              <w:t>は</w:t>
-            </w:r>
-            <w:r>
-              <w:rPr>
-                <w:rFonts w:ascii="ＭＳ 明朝" w:hint="eastAsia"/>
-                <w:sz w:val="22"/>
-              </w:rPr>
-              <w:t>，</w:t>
-            </w:r>
-            <w:r>
-              <w:rPr>
-                <w:rFonts w:ascii="ＭＳ 明朝" w:hint="eastAsia"/>
-                <w:sz w:val="22"/>
-              </w:rPr>
-              <w:t>太陽光のような背景光との区別があげられる</w:t>
-            </w:r>
-            <w:r>
-              <w:rPr>
-                <w:rFonts w:ascii="ＭＳ 明朝" w:hint="eastAsia"/>
-                <w:sz w:val="22"/>
-              </w:rPr>
-              <w:t>．</w:t>
+                <w:rFonts w:ascii="ＭＳ 明朝"/>
+                <w:sz w:val="22"/>
+              </w:rPr>
+              <w:t xml:space="preserve"> </w:t>
             </w:r>
           </w:p>
           <w:p>
@@ -943,33 +887,27 @@
             <w:r>
               <w:rPr>
                 <w:rFonts w:ascii="ＭＳ 明朝" w:hint="eastAsia"/>
-                <w:color w:val="FF0000"/>
                 <w:sz w:val="22"/>
               </w:rPr>
               <w:t>る</w:t>
             </w:r>
             <w:r>
               <w:rPr>
-                <w:rFonts w:ascii="ＭＳ 明朝"/>
-                <w:color w:val="FF0000"/>
-                <w:sz w:val="22"/>
-              </w:rPr>
-              <w:t xml:space="preserve">. </w:t>
-            </w:r>
-            <w:r>
-              <w:rPr>
-                <w:rFonts w:ascii="ＭＳ 明朝" w:hint="eastAsia"/>
-                <w:strike/>
-                <w:color w:val="FF0000"/>
-                <w:sz w:val="22"/>
-              </w:rPr>
-              <w:t>り</w:t>
-            </w:r>
-            <w:r>
-              <w:rPr>
-                <w:rFonts w:ascii="ＭＳ 明朝" w:hint="eastAsia"/>
-                <w:strike/>
-                <w:color w:val="FF0000"/>
+                <w:rFonts w:ascii="ＭＳ 明朝" w:hint="eastAsia"/>
+                <w:sz w:val="22"/>
+              </w:rPr>
+              <w:t>．</w:t>
+            </w:r>
+            <w:r>
+              <w:rPr>
+                <w:rFonts w:ascii="ＭＳ 明朝" w:hint="eastAsia"/>
+                <w:sz w:val="22"/>
+              </w:rPr>
+              <w:t>そのため</w:t>
+            </w:r>
+            <w:r>
+              <w:rPr>
+                <w:rFonts w:ascii="ＭＳ 明朝" w:hint="eastAsia"/>
                 <w:sz w:val="22"/>
               </w:rPr>
               <w:t>，</w:t>
@@ -977,14 +915,6 @@
             <w:r>
               <w:rPr>
                 <w:rFonts w:ascii="ＭＳ 明朝" w:hint="eastAsia"/>
-                <w:color w:val="FF0000"/>
-                <w:sz w:val="22"/>
-              </w:rPr>
-              <w:t>そのため、</w:t>
-            </w:r>
-            <w:r>
-              <w:rPr>
-                <w:rFonts w:ascii="ＭＳ 明朝" w:hint="eastAsia"/>
                 <w:sz w:val="22"/>
               </w:rPr>
               <w:t>現在普及している無線通信手段</w:t>
@@ -992,7 +922,6 @@
             <w:r>
               <w:rPr>
                 <w:rFonts w:ascii="ＭＳ 明朝" w:hint="eastAsia"/>
-                <w:color w:val="FF0000"/>
                 <w:sz w:val="22"/>
               </w:rPr>
               <w:t>を可視光通信</w:t>
@@ -1226,7 +1155,14 @@
                 <w:rFonts w:ascii="ＭＳ 明朝" w:hint="eastAsia"/>
                 <w:sz w:val="22"/>
               </w:rPr>
-              <w:t>本研究の検証結果から屋内における通信精度の向上及び通信可能は似の拡大のために取り組まねばならない課題を明確にする</w:t>
+              <w:t>本研究の検証結果から屋内における通信精度の向上及び通信可能範囲</w:t>
+            </w:r>
+            <w:r>
+              <w:rPr>
+                <w:rFonts w:ascii="ＭＳ 明朝" w:hint="eastAsia"/>
+                <w:sz w:val="22"/>
+              </w:rPr>
+              <w:t>の拡大のために取り組まねばならない課題を明確にする</w:t>
             </w:r>
             <w:r>
               <w:rPr>
@@ -1643,13 +1579,12 @@
                       </mc:Choice>
                       <mc:Fallback>
                         <w:pict>
-                          <v:group id="グループ化 5" o:spid="_x0000_s1026" style="width:185.95pt;height:156.6pt;mso-position-horizontal-relative:char;mso-position-vertical-relative:line" coordsize="22098,18656" o:gfxdata="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">
+                          <v:group w14:anchorId="6231DEA2" id="グループ化 5" o:spid="_x0000_s1026" style="width:185.95pt;height:156.6pt;mso-position-horizontal-relative:char;mso-position-vertical-relative:line" coordsize="22098,18656" o:gfxdata="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">
                             <v:shapetype id="_x0000_t202" coordsize="21600,21600" o:spt="202" path="m,l,21600r21600,l21600,xe">
                               <v:stroke joinstyle="miter"/>
                               <v:path gradientshapeok="t" o:connecttype="rect"/>
                             </v:shapetype>
-                            <v:shape id="テキスト ボックス 4" o:spid="_x0000_s1027" type="#_x0000_t202" style="position:absolute;left:1143;top:16478;width:20427;height:2178;visibility:visible;mso-wrap-style:square;v-text-anchor:top" o:gfxdata="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" filled="f" stroked="f" strokeweight=".5pt">
-                              <v:fill o:detectmouseclick="t"/>
+                            <v:shape id="テキスト ボックス 4" o:spid="_x0000_s1027" type="#_x0000_t202" style="position:absolute;left:1143;top:16478;width:20427;height:2178;visibility:visible;mso-wrap-style:square;v-text-anchor:top" o:gfxdata="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" filled="f" stroked="f" strokeweight=".5pt">
                               <v:textbox inset="5.85pt,.7pt,5.85pt,.7pt">
                                 <w:txbxContent>
                                   <w:p>
@@ -1691,11 +1626,9 @@
                               <v:path o:extrusionok="f" gradientshapeok="t" o:connecttype="rect"/>
                               <o:lock v:ext="edit" aspectratio="t"/>
                             </v:shapetype>
-                            <v:shape id="図 1" o:spid="_x0000_s1028" type="#_x0000_t75" style="position:absolute;width:22098;height:16529;visibility:visible;mso-wrap-style:square" o:gfxdata="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">
+                            <v:shape id="図 1" o:spid="_x0000_s1028" type="#_x0000_t75" style="position:absolute;width:22098;height:16529;visibility:visible;mso-wrap-style:square" o:gfxdata="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">
                               <v:imagedata r:id="rId8" o:title=""/>
-                              <v:path arrowok="t"/>
                             </v:shape>
-                            <w10:wrap anchorx="page" anchory="page"/>
                             <w10:anchorlock/>
                           </v:group>
                         </w:pict>
@@ -1940,7 +1873,7 @@
                 <w:sz w:val="22"/>
               </w:rPr>
               <w:lastRenderedPageBreak/>
-              <w:t>について</w:t>
+              <w:t>は</w:t>
             </w:r>
             <w:r>
               <w:rPr>
@@ -1954,7 +1887,43 @@
                 <w:rFonts w:ascii="ＭＳ 明朝" w:hint="eastAsia"/>
                 <w:sz w:val="22"/>
               </w:rPr>
-              <w:t>値が小さいと受信感度が弱くなるという問題がある</w:t>
+              <w:t>値が小さいと受信感度</w:t>
+            </w:r>
+            <w:r>
+              <w:rPr>
+                <w:rFonts w:ascii="ＭＳ 明朝"/>
+                <w:sz w:val="22"/>
+              </w:rPr>
+              <w:t>(</w:t>
+            </w:r>
+            <w:r>
+              <w:rPr>
+                <w:rFonts w:ascii="ＭＳ 明朝" w:hint="eastAsia"/>
+                <w:sz w:val="22"/>
+              </w:rPr>
+              <w:t>V</w:t>
+            </w:r>
+            <w:r>
+              <w:rPr>
+                <w:rFonts w:ascii="ＭＳ 明朝"/>
+                <w:sz w:val="22"/>
+                <w:vertAlign w:val="subscript"/>
+              </w:rPr>
+              <w:t>t1</w:t>
+            </w:r>
+            <w:r>
+              <w:rPr>
+                <w:rFonts w:ascii="ＭＳ 明朝"/>
+                <w:sz w:val="22"/>
+              </w:rPr>
+              <w:t>)</w:t>
+            </w:r>
+            <w:r>
+              <w:rPr>
+                <w:rFonts w:ascii="ＭＳ 明朝" w:hint="eastAsia"/>
+                <w:sz w:val="22"/>
+              </w:rPr>
+              <w:t>が弱くなるという問題がある</w:t>
             </w:r>
             <w:r>
               <w:rPr>
@@ -1996,7 +1965,14 @@
                 <w:rFonts w:ascii="ＭＳ 明朝" w:hint="eastAsia"/>
                 <w:sz w:val="22"/>
               </w:rPr>
-              <w:t>本研究では次に示す検証結果から適切な値を実験的に求めた</w:t>
+              <w:t>本研究では次の</w:t>
+            </w:r>
+            <w:r>
+              <w:rPr>
+                <w:rFonts w:ascii="ＭＳ 明朝" w:hint="eastAsia"/>
+                <w:sz w:val="22"/>
+              </w:rPr>
+              <w:t>検証結果から適切な値を実験的に求めた</w:t>
             </w:r>
             <w:r>
               <w:rPr>
@@ -2049,7 +2025,7 @@
                 <w:rFonts w:ascii="ＭＳ 明朝" w:hint="eastAsia"/>
                 <w:sz w:val="22"/>
               </w:rPr>
-              <w:t>それぞれの評価について</w:t>
+              <w:t>受信精度の検証方法は</w:t>
             </w:r>
             <w:r>
               <w:rPr>
@@ -2063,7 +2039,182 @@
                 <w:rFonts w:ascii="ＭＳ 明朝" w:hint="eastAsia"/>
                 <w:sz w:val="22"/>
               </w:rPr>
-              <w:t>通信方法は①直接ケーブルで接続した場合②直接光による通信③反射光を利用した通信の3通り行う</w:t>
+              <w:t>本装置を用いて</w:t>
+            </w:r>
+            <w:r>
+              <w:rPr>
+                <w:rFonts w:ascii="ＭＳ 明朝"/>
+                <w:sz w:val="22"/>
+              </w:rPr>
+              <w:t>PC</w:t>
+            </w:r>
+            <w:r>
+              <w:rPr>
+                <w:rFonts w:ascii="ＭＳ 明朝" w:hint="eastAsia"/>
+                <w:sz w:val="22"/>
+              </w:rPr>
+              <w:t>から</w:t>
+            </w:r>
+            <w:r>
+              <w:rPr>
+                <w:rFonts w:ascii="ＭＳ 明朝"/>
+                <w:sz w:val="22"/>
+              </w:rPr>
+              <w:t>4KB</w:t>
+            </w:r>
+            <w:r>
+              <w:rPr>
+                <w:rFonts w:ascii="ＭＳ 明朝" w:hint="eastAsia"/>
+                <w:sz w:val="22"/>
+              </w:rPr>
+              <w:t>のテキストファイルを送受信しビット単位で精度</w:t>
+            </w:r>
+            <w:r>
+              <w:rPr>
+                <w:rFonts w:ascii="ＭＳ 明朝"/>
+                <w:sz w:val="22"/>
+              </w:rPr>
+              <w:t>[%]</w:t>
+            </w:r>
+            <w:r>
+              <w:rPr>
+                <w:rFonts w:ascii="ＭＳ 明朝" w:hint="eastAsia"/>
+                <w:sz w:val="22"/>
+              </w:rPr>
+              <w:t>を求める</w:t>
+            </w:r>
+            <w:r>
+              <w:rPr>
+                <w:rFonts w:ascii="ＭＳ 明朝" w:hint="eastAsia"/>
+                <w:sz w:val="22"/>
+              </w:rPr>
+              <w:t>．</w:t>
+            </w:r>
+            <w:r>
+              <w:rPr>
+                <w:rFonts w:ascii="ＭＳ 明朝" w:hint="eastAsia"/>
+                <w:sz w:val="22"/>
+              </w:rPr>
+              <w:t>受信可能距離の検証では</w:t>
+            </w:r>
+            <w:r>
+              <w:rPr>
+                <w:rFonts w:ascii="ＭＳ 明朝" w:hint="eastAsia"/>
+                <w:sz w:val="22"/>
+              </w:rPr>
+              <w:t>，</w:t>
+            </w:r>
+            <w:r>
+              <w:rPr>
+                <w:rFonts w:ascii="ＭＳ 明朝" w:hint="eastAsia"/>
+                <w:sz w:val="22"/>
+              </w:rPr>
+              <w:t>信号の受信が可能な光源から</w:t>
+            </w:r>
+            <w:r>
+              <w:rPr>
+                <w:rFonts w:ascii="ＭＳ 明朝"/>
+                <w:sz w:val="22"/>
+              </w:rPr>
+              <w:t>PD</w:t>
+            </w:r>
+            <w:r>
+              <w:rPr>
+                <w:rFonts w:ascii="ＭＳ 明朝" w:hint="eastAsia"/>
+                <w:sz w:val="22"/>
+              </w:rPr>
+              <w:t>までの最大距離を求める</w:t>
+            </w:r>
+            <w:r>
+              <w:rPr>
+                <w:rFonts w:ascii="ＭＳ 明朝" w:hint="eastAsia"/>
+                <w:sz w:val="22"/>
+              </w:rPr>
+              <w:t>．</w:t>
+            </w:r>
+            <w:r>
+              <w:rPr>
+                <w:rFonts w:ascii="ＭＳ 明朝" w:hint="eastAsia"/>
+                <w:sz w:val="22"/>
+              </w:rPr>
+              <w:t>応答速度の検証では</w:t>
+            </w:r>
+            <w:r>
+              <w:rPr>
+                <w:rFonts w:ascii="ＭＳ 明朝" w:hint="eastAsia"/>
+                <w:sz w:val="22"/>
+              </w:rPr>
+              <w:t>，</w:t>
+            </w:r>
+            <w:r>
+              <w:rPr>
+                <w:rFonts w:ascii="ＭＳ 明朝" w:hint="eastAsia"/>
+                <w:sz w:val="22"/>
+              </w:rPr>
+              <w:t>送信機を任意の周波数で駆動させ図</w:t>
+            </w:r>
+            <w:r>
+              <w:rPr>
+                <w:rFonts w:ascii="ＭＳ 明朝"/>
+                <w:sz w:val="22"/>
+              </w:rPr>
+              <w:t>2</w:t>
+            </w:r>
+            <w:r>
+              <w:rPr>
+                <w:rFonts w:ascii="ＭＳ 明朝" w:hint="eastAsia"/>
+                <w:sz w:val="22"/>
+              </w:rPr>
+              <w:t>と図</w:t>
+            </w:r>
+            <w:r>
+              <w:rPr>
+                <w:rFonts w:ascii="ＭＳ 明朝"/>
+                <w:sz w:val="22"/>
+              </w:rPr>
+              <w:t>3</w:t>
+            </w:r>
+            <w:r>
+              <w:rPr>
+                <w:rFonts w:ascii="ＭＳ 明朝" w:hint="eastAsia"/>
+                <w:sz w:val="22"/>
+              </w:rPr>
+              <w:t>の回路の最大伝送速度を求める</w:t>
+            </w:r>
+            <w:r>
+              <w:rPr>
+                <w:rFonts w:ascii="ＭＳ 明朝" w:hint="eastAsia"/>
+                <w:sz w:val="22"/>
+              </w:rPr>
+              <w:t>．</w:t>
+            </w:r>
+            <w:r>
+              <w:rPr>
+                <w:rFonts w:ascii="ＭＳ 明朝" w:hint="eastAsia"/>
+                <w:sz w:val="22"/>
+              </w:rPr>
+              <w:t>それぞれの評価における通信方法は</w:t>
+            </w:r>
+            <w:r>
+              <w:rPr>
+                <w:rFonts w:ascii="ＭＳ 明朝" w:hint="eastAsia"/>
+                <w:sz w:val="22"/>
+              </w:rPr>
+              <w:t>，</w:t>
+            </w:r>
+            <w:r>
+              <w:rPr>
+                <w:rFonts w:ascii="ＭＳ 明朝" w:hint="eastAsia"/>
+                <w:sz w:val="22"/>
+              </w:rPr>
+              <w:t>①直接ケーブルで接続した場合②直接光による通信③反射光を利用した通信の3</w:t>
+            </w:r>
+            <w:r>
+              <w:rPr>
+                <w:rFonts w:ascii="ＭＳ 明朝" w:hint="eastAsia"/>
+                <w:sz w:val="22"/>
+              </w:rPr>
+              <w:t>通り行った</w:t>
             </w:r>
             <w:r>
               <w:rPr>
@@ -2396,13 +2547,364 @@
                 <w:rFonts w:ascii="ＭＳ 明朝" w:hint="eastAsia"/>
                 <w:sz w:val="22"/>
               </w:rPr>
-              <w:t>ケーブルで接続した場合と反射光による通信</w:t>
-            </w:r>
-            <w:r>
-              <w:rPr>
-                <w:rFonts w:ascii="ＭＳ 明朝" w:hint="eastAsia"/>
-                <w:strike/>
-                <w:color w:val="FF0000"/>
+              <w:t>ケーブルで接続した場合と反射光による通信精度に</w:t>
+            </w:r>
+            <w:r>
+              <w:rPr>
+                <w:rFonts w:ascii="ＭＳ 明朝" w:hint="eastAsia"/>
+                <w:sz w:val="22"/>
+              </w:rPr>
+              <w:t>有意な</w:t>
+            </w:r>
+            <w:r>
+              <w:rPr>
+                <w:rFonts w:ascii="ＭＳ 明朝" w:hint="eastAsia"/>
+                <w:sz w:val="22"/>
+              </w:rPr>
+              <w:t>差</w:t>
+            </w:r>
+            <w:r>
+              <w:rPr>
+                <w:rFonts w:ascii="ＭＳ 明朝" w:hint="eastAsia"/>
+                <w:sz w:val="22"/>
+              </w:rPr>
+              <w:t>は見られなかった</w:t>
+            </w:r>
+            <w:r>
+              <w:rPr>
+                <w:rFonts w:ascii="ＭＳ 明朝" w:hint="eastAsia"/>
+                <w:sz w:val="22"/>
+              </w:rPr>
+              <w:t>．</w:t>
+            </w:r>
+            <w:r>
+              <w:rPr>
+                <w:rFonts w:ascii="ＭＳ 明朝" w:hint="eastAsia"/>
+                <w:sz w:val="22"/>
+              </w:rPr>
+              <w:t>一方で</w:t>
+            </w:r>
+            <w:r>
+              <w:rPr>
+                <w:rFonts w:ascii="ＭＳ 明朝" w:hint="eastAsia"/>
+                <w:sz w:val="22"/>
+              </w:rPr>
+              <w:t>，</w:t>
+            </w:r>
+            <w:r>
+              <w:rPr>
+                <w:rFonts w:ascii="ＭＳ 明朝" w:hint="eastAsia"/>
+                <w:sz w:val="22"/>
+              </w:rPr>
+              <w:t>552960</w:t>
+            </w:r>
+            <w:r>
+              <w:rPr>
+                <w:rFonts w:ascii="ＭＳ 明朝"/>
+                <w:sz w:val="22"/>
+              </w:rPr>
+              <w:t>[bps]</w:t>
+            </w:r>
+            <w:r>
+              <w:rPr>
+                <w:rFonts w:ascii="ＭＳ 明朝" w:hint="eastAsia"/>
+                <w:sz w:val="22"/>
+              </w:rPr>
+              <w:t>の速度</w:t>
+            </w:r>
+            <w:r>
+              <w:rPr>
+                <w:rFonts w:ascii="ＭＳ 明朝" w:hint="eastAsia"/>
+                <w:sz w:val="22"/>
+              </w:rPr>
+              <w:t>で</w:t>
+            </w:r>
+            <w:r>
+              <w:rPr>
+                <w:rFonts w:ascii="ＭＳ 明朝" w:hint="eastAsia"/>
+                <w:sz w:val="22"/>
+              </w:rPr>
+              <w:t>は反射光の受信精度が</w:t>
+            </w:r>
+            <w:r>
+              <w:rPr>
+                <w:rFonts w:ascii="ＭＳ 明朝" w:hint="eastAsia"/>
+                <w:sz w:val="22"/>
+              </w:rPr>
+              <w:t>大幅に低下した</w:t>
+            </w:r>
+            <w:r>
+              <w:rPr>
+                <w:rFonts w:ascii="ＭＳ 明朝" w:hint="eastAsia"/>
+                <w:sz w:val="22"/>
+              </w:rPr>
+              <w:t>．</w:t>
+            </w:r>
+            <w:r>
+              <w:rPr>
+                <w:rFonts w:ascii="ＭＳ 明朝" w:hint="eastAsia"/>
+                <w:sz w:val="22"/>
+              </w:rPr>
+              <w:t>反射光は受信信号が減衰し</w:t>
+            </w:r>
+            <w:r>
+              <w:rPr>
+                <w:rFonts w:ascii="ＭＳ 明朝" w:hint="eastAsia"/>
+                <w:sz w:val="22"/>
+              </w:rPr>
+              <w:t>ており</w:t>
+            </w:r>
+            <w:r>
+              <w:rPr>
+                <w:rFonts w:ascii="ＭＳ 明朝" w:hint="eastAsia"/>
+                <w:sz w:val="22"/>
+              </w:rPr>
+              <w:t>，</w:t>
+            </w:r>
+            <w:r>
+              <w:rPr>
+                <w:rFonts w:ascii="ＭＳ 明朝" w:hint="eastAsia"/>
+                <w:sz w:val="22"/>
+              </w:rPr>
+              <w:t>R</w:t>
+            </w:r>
+            <w:r>
+              <w:rPr>
+                <w:rFonts w:ascii="ＭＳ 明朝" w:hint="eastAsia"/>
+                <w:sz w:val="22"/>
+                <w:vertAlign w:val="subscript"/>
+              </w:rPr>
+              <w:t>t1</w:t>
+            </w:r>
+            <w:r>
+              <w:rPr>
+                <w:rFonts w:ascii="ＭＳ 明朝" w:hint="eastAsia"/>
+                <w:sz w:val="22"/>
+              </w:rPr>
+              <w:t>を高く設定する必要があった</w:t>
+            </w:r>
+            <w:r>
+              <w:rPr>
+                <w:rFonts w:ascii="ＭＳ 明朝" w:hint="eastAsia"/>
+                <w:sz w:val="22"/>
+              </w:rPr>
+              <w:t>．</w:t>
+            </w:r>
+            <w:r>
+              <w:rPr>
+                <w:rFonts w:ascii="ＭＳ 明朝" w:hint="eastAsia"/>
+                <w:sz w:val="22"/>
+              </w:rPr>
+              <w:t>そのため</w:t>
+            </w:r>
+            <w:r>
+              <w:rPr>
+                <w:rFonts w:ascii="ＭＳ 明朝" w:hint="eastAsia"/>
+                <w:sz w:val="22"/>
+              </w:rPr>
+              <w:t>，</w:t>
+            </w:r>
+            <w:r>
+              <w:rPr>
+                <w:rFonts w:ascii="ＭＳ 明朝" w:hint="eastAsia"/>
+                <w:sz w:val="22"/>
+              </w:rPr>
+              <w:t>伝送速度を上げると信号の復元が追い付かず</w:t>
+            </w:r>
+            <w:r>
+              <w:rPr>
+                <w:rFonts w:ascii="ＭＳ 明朝" w:hint="eastAsia"/>
+                <w:sz w:val="22"/>
+              </w:rPr>
+              <w:t>，</w:t>
+            </w:r>
+            <w:r>
+              <w:rPr>
+                <w:rFonts w:ascii="ＭＳ 明朝" w:hint="eastAsia"/>
+                <w:sz w:val="22"/>
+              </w:rPr>
+              <w:t>受信精度が</w:t>
+            </w:r>
+            <w:r>
+              <w:rPr>
+                <w:rFonts w:ascii="ＭＳ 明朝" w:hint="eastAsia"/>
+                <w:sz w:val="22"/>
+              </w:rPr>
+              <w:t>低下し</w:t>
+            </w:r>
+            <w:r>
+              <w:rPr>
+                <w:rFonts w:ascii="ＭＳ 明朝" w:hint="eastAsia"/>
+                <w:sz w:val="22"/>
+              </w:rPr>
+              <w:t>たと考えられる</w:t>
+            </w:r>
+            <w:r>
+              <w:rPr>
+                <w:rFonts w:ascii="ＭＳ 明朝" w:hint="eastAsia"/>
+                <w:sz w:val="22"/>
+              </w:rPr>
+              <w:t>．</w:t>
+            </w:r>
+            <w:r>
+              <w:rPr>
+                <w:rFonts w:ascii="ＭＳ 明朝" w:hint="eastAsia"/>
+                <w:sz w:val="22"/>
+              </w:rPr>
+              <w:t>最大動作周波数の検証結果</w:t>
+            </w:r>
+            <w:r>
+              <w:rPr>
+                <w:rFonts w:ascii="ＭＳ 明朝" w:hint="eastAsia"/>
+                <w:sz w:val="22"/>
+              </w:rPr>
+              <w:t>は直接光に比べて反射光の速度が落ちたが</w:t>
+            </w:r>
+            <w:r>
+              <w:rPr>
+                <w:rFonts w:ascii="ＭＳ 明朝" w:hint="eastAsia"/>
+                <w:sz w:val="22"/>
+              </w:rPr>
+              <w:t>，</w:t>
+            </w:r>
+            <w:r>
+              <w:rPr>
+                <w:rFonts w:ascii="ＭＳ 明朝" w:hint="eastAsia"/>
+                <w:sz w:val="22"/>
+              </w:rPr>
+              <w:t>同様</w:t>
+            </w:r>
+            <w:r>
+              <w:rPr>
+                <w:rFonts w:ascii="ＭＳ 明朝" w:hint="eastAsia"/>
+                <w:sz w:val="22"/>
+              </w:rPr>
+              <w:t>に原因はR</w:t>
+            </w:r>
+            <w:r>
+              <w:rPr>
+                <w:rFonts w:ascii="ＭＳ 明朝" w:hint="eastAsia"/>
+                <w:sz w:val="22"/>
+                <w:vertAlign w:val="subscript"/>
+              </w:rPr>
+              <w:t>t1</w:t>
+            </w:r>
+            <w:r>
+              <w:rPr>
+                <w:rFonts w:ascii="ＭＳ 明朝" w:hint="eastAsia"/>
+                <w:sz w:val="22"/>
+              </w:rPr>
+              <w:t>が高いためだと考えられる</w:t>
+            </w:r>
+            <w:r>
+              <w:rPr>
+                <w:rFonts w:ascii="ＭＳ 明朝" w:hint="eastAsia"/>
+                <w:sz w:val="22"/>
+              </w:rPr>
+              <w:t>．</w:t>
+            </w:r>
+            <w:r>
+              <w:rPr>
+                <w:rFonts w:ascii="ＭＳ 明朝" w:hint="eastAsia"/>
+                <w:sz w:val="22"/>
+              </w:rPr>
+              <w:t>受信信号を増幅するといった方法でR</w:t>
+            </w:r>
+            <w:r>
+              <w:rPr>
+                <w:rFonts w:ascii="ＭＳ 明朝" w:hint="eastAsia"/>
+                <w:sz w:val="22"/>
+                <w:vertAlign w:val="subscript"/>
+              </w:rPr>
+              <w:t>t1</w:t>
+            </w:r>
+            <w:r>
+              <w:rPr>
+                <w:rFonts w:ascii="ＭＳ 明朝" w:hint="eastAsia"/>
+                <w:sz w:val="22"/>
+              </w:rPr>
+              <w:t>の値を下げることが課題となった</w:t>
+            </w:r>
+            <w:r>
+              <w:rPr>
+                <w:rFonts w:ascii="ＭＳ 明朝" w:hint="eastAsia"/>
+                <w:sz w:val="22"/>
+              </w:rPr>
+              <w:t>．</w:t>
+            </w:r>
+            <w:r>
+              <w:rPr>
+                <w:rFonts w:ascii="ＭＳ 明朝" w:hint="eastAsia"/>
+                <w:sz w:val="22"/>
+              </w:rPr>
+              <w:t>また</w:t>
+            </w:r>
+            <w:r>
+              <w:rPr>
+                <w:rFonts w:ascii="ＭＳ 明朝" w:hint="eastAsia"/>
+                <w:sz w:val="22"/>
+              </w:rPr>
+              <w:t>，</w:t>
+            </w:r>
+            <w:r>
+              <w:rPr>
+                <w:rFonts w:ascii="ＭＳ 明朝" w:hint="eastAsia"/>
+                <w:sz w:val="22"/>
+              </w:rPr>
+              <w:t>図2のLED点滅回路</w:t>
+            </w:r>
+            <w:r>
+              <w:rPr>
+                <w:rFonts w:ascii="ＭＳ 明朝" w:hint="eastAsia"/>
+                <w:sz w:val="22"/>
+              </w:rPr>
+              <w:t>の動作速度は</w:t>
+            </w:r>
+            <w:r>
+              <w:rPr>
+                <w:rFonts w:ascii="ＭＳ 明朝" w:hint="eastAsia"/>
+                <w:sz w:val="22"/>
+              </w:rPr>
+              <w:t>2.2</w:t>
+            </w:r>
+            <w:r>
+              <w:rPr>
+                <w:rFonts w:ascii="ＭＳ 明朝"/>
+                <w:sz w:val="22"/>
+              </w:rPr>
+              <w:t>[MHz]</w:t>
+            </w:r>
+            <w:r>
+              <w:rPr>
+                <w:rFonts w:ascii="ＭＳ 明朝" w:hint="eastAsia"/>
+                <w:sz w:val="22"/>
+              </w:rPr>
+              <w:t>程度だが</w:t>
+            </w:r>
+            <w:r>
+              <w:rPr>
+                <w:rFonts w:ascii="ＭＳ 明朝" w:hint="eastAsia"/>
+                <w:sz w:val="22"/>
+              </w:rPr>
+              <w:t>，</w:t>
+            </w:r>
+            <w:r>
+              <w:rPr>
+                <w:rFonts w:ascii="ＭＳ 明朝" w:hint="eastAsia"/>
+                <w:sz w:val="22"/>
+              </w:rPr>
+              <w:t>装置全体の動作</w:t>
+            </w:r>
+            <w:r>
+              <w:rPr>
+                <w:rFonts w:ascii="ＭＳ 明朝" w:hint="eastAsia"/>
+                <w:sz w:val="22"/>
+              </w:rPr>
+              <w:t>速度</w:t>
+            </w:r>
+            <w:r>
+              <w:rPr>
+                <w:rFonts w:ascii="ＭＳ 明朝" w:hint="eastAsia"/>
                 <w:sz w:val="22"/>
               </w:rPr>
               <w:t>は</w:t>
@@ -2412,54 +2914,21 @@
                 <w:rFonts w:ascii="ＭＳ 明朝" w:hint="eastAsia"/>
                 <w:sz w:val="22"/>
               </w:rPr>
-              <w:t>精度に</w:t>
-            </w:r>
-            <w:r>
-              <w:rPr>
-                <w:rFonts w:ascii="ＭＳ 明朝" w:hint="eastAsia"/>
-                <w:sz w:val="22"/>
-              </w:rPr>
-              <w:t>有意な</w:t>
-            </w:r>
-            <w:r>
-              <w:rPr>
-                <w:rFonts w:ascii="ＭＳ 明朝" w:hint="eastAsia"/>
-                <w:sz w:val="22"/>
-              </w:rPr>
-              <w:t>差</w:t>
-            </w:r>
-            <w:r>
-              <w:rPr>
-                <w:rFonts w:ascii="ＭＳ 明朝" w:hint="eastAsia"/>
-                <w:strike/>
-                <w:color w:val="FF0000"/>
-                <w:sz w:val="22"/>
-              </w:rPr>
-              <w:t>が出なかった</w:t>
-            </w:r>
-            <w:r>
-              <w:rPr>
-                <w:rFonts w:ascii="ＭＳ 明朝" w:hint="eastAsia"/>
-                <w:color w:val="FF0000"/>
-                <w:sz w:val="22"/>
-              </w:rPr>
-              <w:t>は</w:t>
-            </w:r>
-            <w:r>
-              <w:rPr>
-                <w:rFonts w:ascii="ＭＳ 明朝" w:hint="eastAsia"/>
-                <w:color w:val="FF0000"/>
-                <w:sz w:val="22"/>
-              </w:rPr>
-              <w:t>見られ</w:t>
-            </w:r>
-            <w:r>
-              <w:rPr>
-                <w:rFonts w:ascii="ＭＳ 明朝" w:hint="eastAsia"/>
-                <w:color w:val="FF0000"/>
-                <w:sz w:val="22"/>
-              </w:rPr>
-              <w:t>なかった</w:t>
+              <w:t>点滅回路の動作速度</w:t>
+            </w:r>
+            <w:r>
+              <w:rPr>
+                <w:rFonts w:ascii="ＭＳ 明朝" w:hint="eastAsia"/>
+                <w:sz w:val="22"/>
+              </w:rPr>
+              <w:t>よりも</w:t>
+            </w:r>
+            <w:r>
+              <w:rPr>
+                <w:rFonts w:ascii="ＭＳ 明朝" w:hint="eastAsia"/>
+                <w:sz w:val="22"/>
+              </w:rPr>
+              <w:t>遅い</w:t>
             </w:r>
             <w:r>
               <w:rPr>
@@ -2473,7 +2942,7 @@
                 <w:rFonts w:ascii="ＭＳ 明朝" w:hint="eastAsia"/>
                 <w:sz w:val="22"/>
               </w:rPr>
-              <w:t>一方で</w:t>
+              <w:t>原因として</w:t>
             </w:r>
             <w:r>
               <w:rPr>
@@ -2487,68 +2956,35 @@
                 <w:rFonts w:ascii="ＭＳ 明朝" w:hint="eastAsia"/>
                 <w:sz w:val="22"/>
               </w:rPr>
-              <w:t>552960</w:t>
-            </w:r>
-            <w:r>
-              <w:rPr>
-                <w:rFonts w:ascii="ＭＳ 明朝"/>
-                <w:sz w:val="22"/>
-              </w:rPr>
-              <w:t>[bps]</w:t>
-            </w:r>
-            <w:r>
-              <w:rPr>
-                <w:rFonts w:ascii="ＭＳ 明朝" w:hint="eastAsia"/>
-                <w:sz w:val="22"/>
-              </w:rPr>
-              <w:t>の速度</w:t>
-            </w:r>
-            <w:r>
-              <w:rPr>
-                <w:rFonts w:ascii="ＭＳ 明朝" w:hint="eastAsia"/>
-                <w:sz w:val="22"/>
-              </w:rPr>
-              <w:t>で</w:t>
-            </w:r>
-            <w:r>
-              <w:rPr>
-                <w:rFonts w:ascii="ＭＳ 明朝" w:hint="eastAsia"/>
-                <w:sz w:val="22"/>
-              </w:rPr>
-              <w:t>は反射光の受信精度が</w:t>
-            </w:r>
-            <w:r>
-              <w:rPr>
-                <w:rFonts w:ascii="ＭＳ 明朝" w:hint="eastAsia"/>
-                <w:strike/>
-                <w:color w:val="FF0000"/>
-                <w:sz w:val="22"/>
-              </w:rPr>
-              <w:t>大きく落ちてしまった</w:t>
-            </w:r>
-            <w:r>
-              <w:rPr>
-                <w:rFonts w:ascii="ＭＳ 明朝" w:hint="eastAsia"/>
-                <w:color w:val="FF0000"/>
-                <w:sz w:val="22"/>
-              </w:rPr>
-              <w:t>大幅に</w:t>
-            </w:r>
-            <w:r>
-              <w:rPr>
-                <w:rFonts w:ascii="ＭＳ 明朝" w:hint="eastAsia"/>
-                <w:color w:val="FF0000"/>
-                <w:sz w:val="22"/>
-              </w:rPr>
-              <w:t>低下</w:t>
-            </w:r>
-            <w:r>
-              <w:rPr>
-                <w:rFonts w:ascii="ＭＳ 明朝" w:hint="eastAsia"/>
-                <w:color w:val="FF0000"/>
-                <w:sz w:val="22"/>
-              </w:rPr>
-              <w:t>した</w:t>
+              <w:t>本システム</w:t>
+            </w:r>
+            <w:r>
+              <w:rPr>
+                <w:rFonts w:ascii="ＭＳ 明朝" w:hint="eastAsia"/>
+                <w:sz w:val="22"/>
+              </w:rPr>
+              <w:t>で利用されている</w:t>
+            </w:r>
+            <w:r>
+              <w:rPr>
+                <w:rFonts w:ascii="ＭＳ 明朝" w:hint="eastAsia"/>
+                <w:sz w:val="22"/>
+              </w:rPr>
+              <w:t>RS232C</w:t>
+            </w:r>
+            <w:r>
+              <w:rPr>
+                <w:rFonts w:ascii="ＭＳ 明朝" w:hint="eastAsia"/>
+                <w:sz w:val="22"/>
+              </w:rPr>
+              <w:t>通信規格</w:t>
+            </w:r>
+            <w:r>
+              <w:rPr>
+                <w:rFonts w:ascii="ＭＳ 明朝" w:hint="eastAsia"/>
+                <w:sz w:val="22"/>
+              </w:rPr>
+              <w:t>が低速であるため速度が伸びなかったと考えている</w:t>
             </w:r>
             <w:r>
               <w:rPr>
@@ -2562,498 +2998,14 @@
                 <w:rFonts w:ascii="ＭＳ 明朝" w:hint="eastAsia"/>
                 <w:sz w:val="22"/>
               </w:rPr>
-              <w:t>反射光は受信信号が減衰し</w:t>
-            </w:r>
-            <w:r>
-              <w:rPr>
-                <w:rFonts w:ascii="ＭＳ 明朝" w:hint="eastAsia"/>
-                <w:sz w:val="22"/>
-              </w:rPr>
-              <w:t>ており</w:t>
-            </w:r>
-            <w:r>
-              <w:rPr>
-                <w:rFonts w:ascii="ＭＳ 明朝" w:hint="eastAsia"/>
-                <w:sz w:val="22"/>
-              </w:rPr>
-              <w:t>，</w:t>
-            </w:r>
-            <w:r>
-              <w:rPr>
-                <w:rFonts w:ascii="ＭＳ 明朝" w:hint="eastAsia"/>
-                <w:sz w:val="22"/>
-              </w:rPr>
-              <w:t>R</w:t>
-            </w:r>
-            <w:r>
-              <w:rPr>
-                <w:rFonts w:ascii="ＭＳ 明朝" w:hint="eastAsia"/>
-                <w:sz w:val="22"/>
-                <w:vertAlign w:val="subscript"/>
-              </w:rPr>
-              <w:t>t1</w:t>
-            </w:r>
-            <w:r>
-              <w:rPr>
-                <w:rFonts w:ascii="ＭＳ 明朝" w:hint="eastAsia"/>
-                <w:sz w:val="22"/>
-              </w:rPr>
-              <w:t>を高く設定する必要があった</w:t>
-            </w:r>
-            <w:r>
-              <w:rPr>
-                <w:rFonts w:ascii="ＭＳ 明朝" w:hint="eastAsia"/>
-                <w:sz w:val="22"/>
-              </w:rPr>
-              <w:t>．</w:t>
-            </w:r>
-            <w:r>
-              <w:rPr>
-                <w:rFonts w:ascii="ＭＳ 明朝" w:hint="eastAsia"/>
-                <w:sz w:val="22"/>
-              </w:rPr>
-              <w:t>そのため</w:t>
-            </w:r>
-            <w:r>
-              <w:rPr>
-                <w:rFonts w:ascii="ＭＳ 明朝" w:hint="eastAsia"/>
-                <w:sz w:val="22"/>
-              </w:rPr>
-              <w:t>，</w:t>
-            </w:r>
-            <w:r>
-              <w:rPr>
-                <w:rFonts w:ascii="ＭＳ 明朝" w:hint="eastAsia"/>
-                <w:sz w:val="22"/>
-              </w:rPr>
-              <w:t>伝送速度を上げると信号の復元が追い付かず</w:t>
-            </w:r>
-            <w:r>
-              <w:rPr>
-                <w:rFonts w:ascii="ＭＳ 明朝" w:hint="eastAsia"/>
-                <w:sz w:val="22"/>
-              </w:rPr>
-              <w:t>，</w:t>
-            </w:r>
-            <w:r>
-              <w:rPr>
-                <w:rFonts w:ascii="ＭＳ 明朝" w:hint="eastAsia"/>
-                <w:sz w:val="22"/>
-              </w:rPr>
-              <w:t>受信精度が</w:t>
-            </w:r>
-            <w:r>
-              <w:rPr>
-                <w:rFonts w:ascii="ＭＳ 明朝" w:hint="eastAsia"/>
-                <w:strike/>
-                <w:color w:val="FF0000"/>
-                <w:sz w:val="22"/>
-              </w:rPr>
-              <w:t>下</w:t>
-            </w:r>
-            <w:r>
-              <w:rPr>
-                <w:rFonts w:ascii="ＭＳ 明朝" w:hint="eastAsia"/>
-                <w:color w:val="FF0000"/>
-                <w:sz w:val="22"/>
-              </w:rPr>
-              <w:t>低下</w:t>
-            </w:r>
-            <w:r>
-              <w:rPr>
-                <w:rFonts w:ascii="ＭＳ 明朝" w:hint="eastAsia"/>
-                <w:strike/>
-                <w:color w:val="FF0000"/>
-                <w:sz w:val="22"/>
-              </w:rPr>
-              <w:t>がってしまっ</w:t>
-            </w:r>
-            <w:r>
-              <w:rPr>
-                <w:rFonts w:ascii="ＭＳ 明朝" w:hint="eastAsia"/>
-                <w:color w:val="FF0000"/>
-                <w:sz w:val="22"/>
-              </w:rPr>
-              <w:t>し</w:t>
-            </w:r>
-            <w:r>
-              <w:rPr>
-                <w:rFonts w:ascii="ＭＳ 明朝" w:hint="eastAsia"/>
-                <w:sz w:val="22"/>
-              </w:rPr>
-              <w:t>たと考えられる</w:t>
-            </w:r>
-            <w:r>
-              <w:rPr>
-                <w:rFonts w:ascii="ＭＳ 明朝" w:hint="eastAsia"/>
-                <w:sz w:val="22"/>
-              </w:rPr>
-              <w:t>．</w:t>
-            </w:r>
-            <w:r>
-              <w:rPr>
-                <w:rFonts w:ascii="ＭＳ 明朝" w:hint="eastAsia"/>
-                <w:sz w:val="22"/>
-              </w:rPr>
-              <w:t>最大動作周波数の検証結果</w:t>
-            </w:r>
-            <w:r>
-              <w:rPr>
-                <w:rFonts w:ascii="ＭＳ 明朝" w:hint="eastAsia"/>
-                <w:sz w:val="22"/>
-              </w:rPr>
-              <w:t>は直接光に比べて反射光の速度が落ちたが</w:t>
-            </w:r>
-            <w:r>
-              <w:rPr>
-                <w:rFonts w:ascii="ＭＳ 明朝" w:hint="eastAsia"/>
-                <w:sz w:val="22"/>
-              </w:rPr>
-              <w:t>，</w:t>
-            </w:r>
-            <w:r>
-              <w:rPr>
-                <w:rFonts w:ascii="ＭＳ 明朝" w:hint="eastAsia"/>
-                <w:sz w:val="22"/>
-              </w:rPr>
-              <w:t>同様</w:t>
-            </w:r>
-            <w:r>
-              <w:rPr>
-                <w:rFonts w:ascii="ＭＳ 明朝" w:hint="eastAsia"/>
-                <w:sz w:val="22"/>
-              </w:rPr>
-              <w:t>に原因はR</w:t>
-            </w:r>
-            <w:r>
-              <w:rPr>
-                <w:rFonts w:ascii="ＭＳ 明朝" w:hint="eastAsia"/>
-                <w:sz w:val="22"/>
-                <w:vertAlign w:val="subscript"/>
-              </w:rPr>
-              <w:t>t1</w:t>
-            </w:r>
-            <w:r>
-              <w:rPr>
-                <w:rFonts w:ascii="ＭＳ 明朝" w:hint="eastAsia"/>
-                <w:sz w:val="22"/>
-              </w:rPr>
-              <w:t>が高いためだと考えられる</w:t>
-            </w:r>
-            <w:r>
-              <w:rPr>
-                <w:rFonts w:ascii="ＭＳ 明朝" w:hint="eastAsia"/>
-                <w:sz w:val="22"/>
-              </w:rPr>
-              <w:t>．</w:t>
-            </w:r>
-            <w:r>
-              <w:rPr>
-                <w:rFonts w:ascii="ＭＳ 明朝" w:hint="eastAsia"/>
-                <w:sz w:val="22"/>
-              </w:rPr>
-              <w:t>受信信号を増幅するといった方法でR</w:t>
-            </w:r>
-            <w:r>
-              <w:rPr>
-                <w:rFonts w:ascii="ＭＳ 明朝" w:hint="eastAsia"/>
-                <w:sz w:val="22"/>
-                <w:vertAlign w:val="subscript"/>
-              </w:rPr>
-              <w:t>t1</w:t>
-            </w:r>
-            <w:r>
-              <w:rPr>
-                <w:rFonts w:ascii="ＭＳ 明朝" w:hint="eastAsia"/>
-                <w:sz w:val="22"/>
-              </w:rPr>
-              <w:t>の値を下げることが課題となった</w:t>
-            </w:r>
-            <w:r>
-              <w:rPr>
-                <w:rFonts w:ascii="ＭＳ 明朝" w:hint="eastAsia"/>
-                <w:sz w:val="22"/>
-              </w:rPr>
-              <w:t>．</w:t>
-            </w:r>
-            <w:r>
-              <w:rPr>
-                <w:rFonts w:ascii="ＭＳ 明朝" w:hint="eastAsia"/>
-                <w:sz w:val="22"/>
-              </w:rPr>
-              <w:t>また</w:t>
-            </w:r>
-            <w:r>
-              <w:rPr>
-                <w:rFonts w:ascii="ＭＳ 明朝" w:hint="eastAsia"/>
-                <w:sz w:val="22"/>
-              </w:rPr>
-              <w:t>，</w:t>
-            </w:r>
-            <w:r>
-              <w:rPr>
-                <w:rFonts w:ascii="ＭＳ 明朝" w:hint="eastAsia"/>
-                <w:sz w:val="22"/>
-              </w:rPr>
-              <w:t>図2のLED点滅回路</w:t>
-            </w:r>
-            <w:r>
-              <w:rPr>
-                <w:rFonts w:ascii="ＭＳ 明朝" w:hint="eastAsia"/>
-                <w:sz w:val="22"/>
-              </w:rPr>
-              <w:t>の</w:t>
-            </w:r>
-            <w:r>
-              <w:rPr>
-                <w:rFonts w:ascii="ＭＳ 明朝" w:hint="eastAsia"/>
-                <w:color w:val="FF0000"/>
-                <w:sz w:val="22"/>
-              </w:rPr>
-              <w:t>動作速度は</w:t>
-            </w:r>
-            <w:r>
-              <w:rPr>
-                <w:rFonts w:ascii="ＭＳ 明朝" w:hint="eastAsia"/>
-                <w:sz w:val="22"/>
-              </w:rPr>
-              <w:t>2.2</w:t>
-            </w:r>
-            <w:r>
-              <w:rPr>
-                <w:rFonts w:ascii="ＭＳ 明朝"/>
-                <w:sz w:val="22"/>
-              </w:rPr>
-              <w:t>[MHz]</w:t>
-            </w:r>
-            <w:r>
-              <w:rPr>
-                <w:rFonts w:ascii="ＭＳ 明朝" w:hint="eastAsia"/>
-                <w:strike/>
-                <w:color w:val="FF0000"/>
-                <w:sz w:val="22"/>
-              </w:rPr>
-              <w:t>まで動作可能に対し</w:t>
-            </w:r>
-            <w:r>
-              <w:rPr>
-                <w:rFonts w:ascii="ＭＳ 明朝" w:hint="eastAsia"/>
-                <w:color w:val="FF0000"/>
-                <w:sz w:val="22"/>
-              </w:rPr>
-              <w:t>程度だが</w:t>
-            </w:r>
-            <w:r>
-              <w:rPr>
-                <w:rFonts w:ascii="ＭＳ 明朝" w:hint="eastAsia"/>
-                <w:sz w:val="22"/>
-              </w:rPr>
-              <w:t>，</w:t>
-            </w:r>
-            <w:r>
-              <w:rPr>
-                <w:rFonts w:ascii="ＭＳ 明朝" w:hint="eastAsia"/>
-                <w:sz w:val="22"/>
-              </w:rPr>
-              <w:t>装置全体の動作</w:t>
-            </w:r>
-            <w:commentRangeStart w:id="0"/>
-            <w:r>
-              <w:rPr>
-                <w:rFonts w:ascii="ＭＳ 明朝" w:hint="eastAsia"/>
-                <w:strike/>
-                <w:color w:val="FF0000"/>
-                <w:sz w:val="22"/>
-              </w:rPr>
-              <w:t>周波数</w:t>
-            </w:r>
-            <w:commentRangeEnd w:id="0"/>
-            <w:r>
-              <w:rPr>
-                <w:rStyle w:val="ab"/>
-              </w:rPr>
-              <w:commentReference w:id="0"/>
-            </w:r>
-            <w:r>
-              <w:rPr>
-                <w:rFonts w:ascii="ＭＳ 明朝" w:hint="eastAsia"/>
-                <w:color w:val="FF0000"/>
-                <w:sz w:val="22"/>
-              </w:rPr>
-              <w:t>速度</w:t>
-            </w:r>
-            <w:r>
-              <w:rPr>
-                <w:rFonts w:ascii="ＭＳ 明朝" w:hint="eastAsia"/>
-                <w:sz w:val="22"/>
-              </w:rPr>
-              <w:t>は</w:t>
-            </w:r>
-            <w:r>
-              <w:rPr>
-                <w:rFonts w:ascii="ＭＳ 明朝" w:hint="eastAsia"/>
-                <w:strike/>
-                <w:color w:val="FF0000"/>
-                <w:sz w:val="22"/>
-              </w:rPr>
-              <w:t>それ</w:t>
-            </w:r>
-            <w:r>
-              <w:rPr>
-                <w:rFonts w:ascii="ＭＳ 明朝" w:hint="eastAsia"/>
-                <w:color w:val="FF0000"/>
-                <w:sz w:val="22"/>
-              </w:rPr>
-              <w:t>点滅回路の動作速度</w:t>
-            </w:r>
-            <w:r>
-              <w:rPr>
-                <w:rFonts w:ascii="ＭＳ 明朝" w:hint="eastAsia"/>
-                <w:sz w:val="22"/>
-              </w:rPr>
-              <w:t>よりも</w:t>
-            </w:r>
-            <w:r>
-              <w:rPr>
-                <w:rFonts w:ascii="ＭＳ 明朝" w:hint="eastAsia"/>
-                <w:color w:val="FF0000"/>
-                <w:sz w:val="22"/>
-              </w:rPr>
-              <w:t>遅い</w:t>
-            </w:r>
-            <w:r>
-              <w:rPr>
-                <w:rFonts w:ascii="ＭＳ 明朝"/>
-                <w:color w:val="FF0000"/>
-                <w:sz w:val="22"/>
-              </w:rPr>
-              <w:t>.</w:t>
-            </w:r>
-            <w:r>
-              <w:rPr>
-                <w:rFonts w:ascii="ＭＳ 明朝" w:hint="eastAsia"/>
-                <w:strike/>
-                <w:color w:val="FF0000"/>
-                <w:sz w:val="22"/>
-              </w:rPr>
-              <w:t>落ちてしまった</w:t>
-            </w:r>
-            <w:r>
-              <w:rPr>
-                <w:rFonts w:ascii="ＭＳ 明朝" w:hint="eastAsia"/>
-                <w:sz w:val="22"/>
-              </w:rPr>
-              <w:t>．</w:t>
-            </w:r>
-            <w:r>
-              <w:rPr>
-                <w:rFonts w:ascii="ＭＳ 明朝" w:hint="eastAsia"/>
-                <w:sz w:val="22"/>
-              </w:rPr>
-              <w:t>原因として</w:t>
-            </w:r>
-            <w:r>
-              <w:rPr>
-                <w:rFonts w:ascii="ＭＳ 明朝" w:hint="eastAsia"/>
-                <w:sz w:val="22"/>
-              </w:rPr>
-              <w:t>，</w:t>
-            </w:r>
-            <w:r>
-              <w:rPr>
-                <w:rFonts w:ascii="ＭＳ 明朝" w:hint="eastAsia"/>
-                <w:sz w:val="22"/>
-              </w:rPr>
-              <w:t>本システム</w:t>
-            </w:r>
-            <w:r>
-              <w:rPr>
-                <w:rFonts w:ascii="ＭＳ 明朝" w:hint="eastAsia"/>
-                <w:color w:val="FF0000"/>
-                <w:sz w:val="22"/>
-              </w:rPr>
-              <w:t>で利用されている</w:t>
-            </w:r>
-            <w:r>
-              <w:rPr>
-                <w:rFonts w:ascii="ＭＳ 明朝" w:hint="eastAsia"/>
-                <w:strike/>
-                <w:color w:val="FF0000"/>
-                <w:sz w:val="22"/>
-              </w:rPr>
-              <w:t>は</w:t>
-            </w:r>
-            <w:r>
-              <w:rPr>
-                <w:rFonts w:ascii="ＭＳ 明朝" w:hint="eastAsia"/>
-                <w:strike/>
-                <w:color w:val="FF0000"/>
-                <w:sz w:val="22"/>
-              </w:rPr>
-              <w:t>通信規格に</w:t>
-            </w:r>
-            <w:r>
-              <w:rPr>
-                <w:rFonts w:ascii="ＭＳ 明朝" w:hint="eastAsia"/>
-                <w:sz w:val="22"/>
-              </w:rPr>
-              <w:t>RS232C</w:t>
-            </w:r>
-            <w:r>
-              <w:rPr>
-                <w:rFonts w:ascii="ＭＳ 明朝" w:hint="eastAsia"/>
-                <w:color w:val="FF0000"/>
-                <w:sz w:val="22"/>
-              </w:rPr>
-              <w:t>通信規格</w:t>
-            </w:r>
-            <w:r>
-              <w:rPr>
-                <w:rFonts w:ascii="ＭＳ 明朝" w:hint="eastAsia"/>
-                <w:strike/>
-                <w:color w:val="FF0000"/>
-                <w:sz w:val="22"/>
-              </w:rPr>
-              <w:t>を利用しているが</w:t>
-            </w:r>
-            <w:r>
-              <w:rPr>
-                <w:rFonts w:ascii="ＭＳ 明朝" w:hint="eastAsia"/>
-                <w:strike/>
-                <w:color w:val="FF0000"/>
-                <w:sz w:val="22"/>
-              </w:rPr>
-              <w:t>，</w:t>
-            </w:r>
-            <w:r>
-              <w:rPr>
-                <w:rFonts w:ascii="ＭＳ 明朝" w:hint="eastAsia"/>
-                <w:strike/>
-                <w:color w:val="FF0000"/>
-                <w:sz w:val="22"/>
-              </w:rPr>
-              <w:t>この規格</w:t>
-            </w:r>
-            <w:r>
-              <w:rPr>
-                <w:rFonts w:ascii="ＭＳ 明朝" w:hint="eastAsia"/>
-                <w:sz w:val="22"/>
-              </w:rPr>
-              <w:t>が低速であるため速度が伸びなかったと考えている</w:t>
-            </w:r>
-            <w:r>
-              <w:rPr>
-                <w:rFonts w:ascii="ＭＳ 明朝" w:hint="eastAsia"/>
-                <w:sz w:val="22"/>
-              </w:rPr>
-              <w:t>．</w:t>
-            </w:r>
-            <w:r>
-              <w:rPr>
-                <w:rFonts w:ascii="ＭＳ 明朝" w:hint="eastAsia"/>
-                <w:sz w:val="22"/>
-              </w:rPr>
-              <w:t>さらなる高速化のためには別の通信規格を検討する必要がある</w:t>
+              <w:t>さらなる高速化のためには別の通信規格の検討が必要で</w:t>
+            </w:r>
+            <w:r>
+              <w:rPr>
+                <w:rFonts w:ascii="ＭＳ 明朝" w:hint="eastAsia"/>
+                <w:sz w:val="22"/>
+              </w:rPr>
+              <w:t>ある</w:t>
             </w:r>
             <w:r>
               <w:rPr>
@@ -3107,8 +3059,6 @@
               </w:rPr>
               <w:t>現時点でも短距離であれば</w:t>
             </w:r>
-            <w:bookmarkStart w:id="1" w:name="_GoBack"/>
-            <w:bookmarkEnd w:id="1"/>
             <w:r>
               <w:rPr>
                 <w:rFonts w:ascii="ＭＳ 明朝" w:hint="eastAsia"/>
@@ -3177,7 +3127,35 @@
                 <w:rFonts w:ascii="ＭＳ 明朝" w:hint="eastAsia"/>
                 <w:sz w:val="22"/>
               </w:rPr>
-              <w:t>最終目標に向けた課題に関して 1)FPGAと各回路の小型化 2)送信機をAC</w:t>
+              <w:t xml:space="preserve">最終目標に向けた課題に関して </w:t>
+            </w:r>
+            <w:r>
+              <w:rPr>
+                <w:rFonts w:ascii="ＭＳ 明朝"/>
+                <w:sz w:val="22"/>
+              </w:rPr>
+              <w:t>(</w:t>
+            </w:r>
+            <w:r>
+              <w:rPr>
+                <w:rFonts w:ascii="ＭＳ 明朝" w:hint="eastAsia"/>
+                <w:sz w:val="22"/>
+              </w:rPr>
+              <w:t xml:space="preserve">1)FPGAと各回路の小型化 </w:t>
+            </w:r>
+            <w:r>
+              <w:rPr>
+                <w:rFonts w:ascii="ＭＳ 明朝"/>
+                <w:sz w:val="22"/>
+              </w:rPr>
+              <w:t>(</w:t>
+            </w:r>
+            <w:r>
+              <w:rPr>
+                <w:rFonts w:ascii="ＭＳ 明朝" w:hint="eastAsia"/>
+                <w:sz w:val="22"/>
+              </w:rPr>
+              <w:t>2)送信機をAC</w:t>
             </w:r>
             <w:r>
               <w:rPr>
@@ -3236,14 +3214,7 @@
                 <w:rFonts w:ascii="ＭＳ 明朝" w:hint="eastAsia"/>
                 <w:sz w:val="22"/>
               </w:rPr>
-              <w:t>．検証結果</w:t>
-            </w:r>
-            <w:r>
-              <w:rPr>
-                <w:rFonts w:ascii="ＭＳ 明朝" w:hint="eastAsia"/>
-                <w:sz w:val="22"/>
-              </w:rPr>
-              <w:t>のまとめ</w:t>
+              <w:t>．検証結果のまとめ</w:t>
             </w:r>
           </w:p>
           <w:tbl>
@@ -4226,42 +4197,6 @@
     </w:sectPr>
   </w:body>
 </w:document>
-</file>
-
-<file path=word/comments.xml><?xml version="1.0" encoding="utf-8"?>
-<w:comments xmlns:wpc="http://schemas.microsoft.com/office/word/2010/wordprocessingCanvas" xmlns:cx="http://schemas.microsoft.com/office/drawing/2014/chartex" xmlns:cx1="http://schemas.microsoft.com/office/drawing/2015/9/8/chartex" xmlns:cx2="http://schemas.microsoft.com/office/drawing/2015/10/21/chartex" xmlns:cx3="http://schemas.microsoft.com/office/drawing/2016/5/9/chartex" xmlns:cx4="http://schemas.microsoft.com/office/drawing/2016/5/10/chartex" xmlns:cx5="http://schemas.microsoft.com/office/drawing/2016/5/11/chartex" xmlns:cx6="http://schemas.microsoft.com/office/drawing/2016/5/12/chartex" xmlns:cx7="http://schemas.microsoft.com/office/drawing/2016/5/13/chartex" xmlns:cx8="http://schemas.microsoft.com/office/drawing/2016/5/14/chartex" xmlns:mc="http://schemas.openxmlformats.org/markup-compatibility/2006" xmlns:aink="http://schemas.microsoft.com/office/drawing/2016/ink" xmlns:am3d="http://schemas.microsoft.com/office/drawing/2017/model3d" xmlns:o="urn:schemas-microsoft-com:office:office" xmlns:r="http://schemas.openxmlformats.org/officeDocument/2006/relationships" xmlns:m="http://schemas.openxmlformats.org/officeDocument/2006/math" xmlns:v="urn:schemas-microsoft-com:vml" xmlns:wp14="http://schemas.microsoft.com/office/word/2010/wordprocessingDrawing" xmlns:wp="http://schemas.openxmlformats.org/drawingml/2006/wordprocessingDrawing" xmlns:w10="urn:schemas-microsoft-com:office:word" xmlns:w="http://schemas.openxmlformats.org/wordprocessingml/2006/main" xmlns:w14="http://schemas.microsoft.com/office/word/2010/wordml" xmlns:w15="http://schemas.microsoft.com/office/word/2012/wordml" xmlns:w16cid="http://schemas.microsoft.com/office/word/2016/wordml/cid" xmlns:w16se="http://schemas.microsoft.com/office/word/2015/wordml/symex" xmlns:wpg="http://schemas.microsoft.com/office/word/2010/wordprocessingGroup" xmlns:wpi="http://schemas.microsoft.com/office/word/2010/wordprocessingInk" xmlns:wne="http://schemas.microsoft.com/office/word/2006/wordml" xmlns:wps="http://schemas.microsoft.com/office/word/2010/wordprocessingShape" mc:Ignorable="w14 w15 w16se w16cid wp14">
-  <w:comment w:id="0" w:author="才田 聡子" w:date="2018-02-11T22:55:00Z" w:initials="才田">
-    <w:p>
-      <w:pPr>
-        <w:pStyle w:val="ac"/>
-      </w:pPr>
-      <w:r>
-        <w:rPr>
-          <w:rStyle w:val="ab"/>
-        </w:rPr>
-        <w:annotationRef/>
-      </w:r>
-      <w:r>
-        <w:rPr>
-          <w:rFonts w:hint="eastAsia"/>
-        </w:rPr>
-        <w:t>動作速度と動作周波数の２通りが使われているので、動作速度に統一しました。</w:t>
-      </w:r>
-    </w:p>
-  </w:comment>
-</w:comments>
-</file>
-
-<file path=word/commentsExtended.xml><?xml version="1.0" encoding="utf-8"?>
-<w15:commentsEx xmlns:wpc="http://schemas.microsoft.com/office/word/2010/wordprocessingCanvas" xmlns:cx="http://schemas.microsoft.com/office/drawing/2014/chartex" xmlns:cx1="http://schemas.microsoft.com/office/drawing/2015/9/8/chartex" xmlns:cx2="http://schemas.microsoft.com/office/drawing/2015/10/21/chartex" xmlns:cx3="http://schemas.microsoft.com/office/drawing/2016/5/9/chartex" xmlns:cx4="http://schemas.microsoft.com/office/drawing/2016/5/10/chartex" xmlns:cx5="http://schemas.microsoft.com/office/drawing/2016/5/11/chartex" xmlns:cx6="http://schemas.microsoft.com/office/drawing/2016/5/12/chartex" xmlns:cx7="http://schemas.microsoft.com/office/drawing/2016/5/13/chartex" xmlns:cx8="http://schemas.microsoft.com/office/drawing/2016/5/14/chartex" xmlns:mc="http://schemas.openxmlformats.org/markup-compatibility/2006" xmlns:aink="http://schemas.microsoft.com/office/drawing/2016/ink" xmlns:am3d="http://schemas.microsoft.com/office/drawing/2017/model3d" xmlns:o="urn:schemas-microsoft-com:office:office" xmlns:r="http://schemas.openxmlformats.org/officeDocument/2006/relationships" xmlns:m="http://schemas.openxmlformats.org/officeDocument/2006/math" xmlns:v="urn:schemas-microsoft-com:vml" xmlns:wp14="http://schemas.microsoft.com/office/word/2010/wordprocessingDrawing" xmlns:wp="http://schemas.openxmlformats.org/drawingml/2006/wordprocessingDrawing" xmlns:w10="urn:schemas-microsoft-com:office:word" xmlns:w="http://schemas.openxmlformats.org/wordprocessingml/2006/main" xmlns:w14="http://schemas.microsoft.com/office/word/2010/wordml" xmlns:w15="http://schemas.microsoft.com/office/word/2012/wordml" xmlns:w16cid="http://schemas.microsoft.com/office/word/2016/wordml/cid" xmlns:w16se="http://schemas.microsoft.com/office/word/2015/wordml/symex" xmlns:wpg="http://schemas.microsoft.com/office/word/2010/wordprocessingGroup" xmlns:wpi="http://schemas.microsoft.com/office/word/2010/wordprocessingInk" xmlns:wne="http://schemas.microsoft.com/office/word/2006/wordml" xmlns:wps="http://schemas.microsoft.com/office/word/2010/wordprocessingShape" mc:Ignorable="w14 w15 w16se w16cid wp14">
-  <w15:commentEx w15:paraId="2869B607" w15:done="0"/>
-</w15:commentsEx>
-</file>
-
-<file path=word/commentsIds.xml><?xml version="1.0" encoding="utf-8"?>
-<w16cid:commentsIds xmlns:wpc="http://schemas.microsoft.com/office/word/2010/wordprocessingCanvas" xmlns:cx="http://schemas.microsoft.com/office/drawing/2014/chartex" xmlns:cx1="http://schemas.microsoft.com/office/drawing/2015/9/8/chartex" xmlns:cx2="http://schemas.microsoft.com/office/drawing/2015/10/21/chartex" xmlns:cx3="http://schemas.microsoft.com/office/drawing/2016/5/9/chartex" xmlns:cx4="http://schemas.microsoft.com/office/drawing/2016/5/10/chartex" xmlns:cx5="http://schemas.microsoft.com/office/drawing/2016/5/11/chartex" xmlns:cx6="http://schemas.microsoft.com/office/drawing/2016/5/12/chartex" xmlns:cx7="http://schemas.microsoft.com/office/drawing/2016/5/13/chartex" xmlns:cx8="http://schemas.microsoft.com/office/drawing/2016/5/14/chartex" xmlns:mc="http://schemas.openxmlformats.org/markup-compatibility/2006" xmlns:aink="http://schemas.microsoft.com/office/drawing/2016/ink" xmlns:am3d="http://schemas.microsoft.com/office/drawing/2017/model3d" xmlns:o="urn:schemas-microsoft-com:office:office" xmlns:r="http://schemas.openxmlformats.org/officeDocument/2006/relationships" xmlns:m="http://schemas.openxmlformats.org/officeDocument/2006/math" xmlns:v="urn:schemas-microsoft-com:vml" xmlns:wp14="http://schemas.microsoft.com/office/word/2010/wordprocessingDrawing" xmlns:wp="http://schemas.openxmlformats.org/drawingml/2006/wordprocessingDrawing" xmlns:w10="urn:schemas-microsoft-com:office:word" xmlns:w="http://schemas.openxmlformats.org/wordprocessingml/2006/main" xmlns:w14="http://schemas.microsoft.com/office/word/2010/wordml" xmlns:w15="http://schemas.microsoft.com/office/word/2012/wordml" xmlns:w16cid="http://schemas.microsoft.com/office/word/2016/wordml/cid" xmlns:w16se="http://schemas.microsoft.com/office/word/2015/wordml/symex" xmlns:wpg="http://schemas.microsoft.com/office/word/2010/wordprocessingGroup" xmlns:wpi="http://schemas.microsoft.com/office/word/2010/wordprocessingInk" xmlns:wne="http://schemas.microsoft.com/office/word/2006/wordml" xmlns:wps="http://schemas.microsoft.com/office/word/2010/wordprocessingShape" mc:Ignorable="w14 w15 w16se w16cid wp14">
-  <w16cid:commentId w16cid:paraId="2869B607" w16cid:durableId="1E2B484B"/>
-</w16cid:commentsIds>
 </file>
 
 <file path=word/endnotes.xml><?xml version="1.0" encoding="utf-8"?>
@@ -4399,14 +4334,6 @@
 </w:numbering>
 </file>
 
-<file path=word/people.xml><?xml version="1.0" encoding="utf-8"?>
-<w15:people xmlns:wpc="http://schemas.microsoft.com/office/word/2010/wordprocessingCanvas" xmlns:cx="http://schemas.microsoft.com/office/drawing/2014/chartex" xmlns:cx1="http://schemas.microsoft.com/office/drawing/2015/9/8/chartex" xmlns:cx2="http://schemas.microsoft.com/office/drawing/2015/10/21/chartex" xmlns:cx3="http://schemas.microsoft.com/office/drawing/2016/5/9/chartex" xmlns:cx4="http://schemas.microsoft.com/office/drawing/2016/5/10/chartex" xmlns:cx5="http://schemas.microsoft.com/office/drawing/2016/5/11/chartex" xmlns:cx6="http://schemas.microsoft.com/office/drawing/2016/5/12/chartex" xmlns:cx7="http://schemas.microsoft.com/office/drawing/2016/5/13/chartex" xmlns:cx8="http://schemas.microsoft.com/office/drawing/2016/5/14/chartex" xmlns:mc="http://schemas.openxmlformats.org/markup-compatibility/2006" xmlns:aink="http://schemas.microsoft.com/office/drawing/2016/ink" xmlns:am3d="http://schemas.microsoft.com/office/drawing/2017/model3d" xmlns:o="urn:schemas-microsoft-com:office:office" xmlns:r="http://schemas.openxmlformats.org/officeDocument/2006/relationships" xmlns:m="http://schemas.openxmlformats.org/officeDocument/2006/math" xmlns:v="urn:schemas-microsoft-com:vml" xmlns:wp14="http://schemas.microsoft.com/office/word/2010/wordprocessingDrawing" xmlns:wp="http://schemas.openxmlformats.org/drawingml/2006/wordprocessingDrawing" xmlns:w10="urn:schemas-microsoft-com:office:word" xmlns:w="http://schemas.openxmlformats.org/wordprocessingml/2006/main" xmlns:w14="http://schemas.microsoft.com/office/word/2010/wordml" xmlns:w15="http://schemas.microsoft.com/office/word/2012/wordml" xmlns:w16cid="http://schemas.microsoft.com/office/word/2016/wordml/cid" xmlns:w16se="http://schemas.microsoft.com/office/word/2015/wordml/symex" xmlns:wpg="http://schemas.microsoft.com/office/word/2010/wordprocessingGroup" xmlns:wpi="http://schemas.microsoft.com/office/word/2010/wordprocessingInk" xmlns:wne="http://schemas.microsoft.com/office/word/2006/wordml" xmlns:wps="http://schemas.microsoft.com/office/word/2010/wordprocessingShape" mc:Ignorable="w14 w15 w16se w16cid wp14">
-  <w15:person w15:author="才田 聡子">
-    <w15:presenceInfo w15:providerId="Windows Live" w15:userId="03c0690e-b020-4ab9-9138-eed1e175abc4"/>
-  </w15:person>
-</w15:people>
-</file>
-
 <file path=word/styles.xml><?xml version="1.0" encoding="utf-8"?>
 <w:styles xmlns:mc="http://schemas.openxmlformats.org/markup-compatibility/2006" xmlns:r="http://schemas.openxmlformats.org/officeDocument/2006/relationships" xmlns:w="http://schemas.openxmlformats.org/wordprocessingml/2006/main" xmlns:w14="http://schemas.microsoft.com/office/word/2010/wordml" xmlns:w15="http://schemas.microsoft.com/office/word/2012/wordml" xmlns:w16cid="http://schemas.microsoft.com/office/word/2016/wordml/cid" xmlns:w16se="http://schemas.microsoft.com/office/word/2015/wordml/symex" mc:Ignorable="w14 w15 w16se w16cid">
   <w:docDefaults>
@@ -4524,6 +4451,7 @@
     <w:lsdException w:name="HTML Sample" w:semiHidden="1" w:unhideWhenUsed="1"/>
     <w:lsdException w:name="HTML Typewriter" w:semiHidden="1" w:unhideWhenUsed="1"/>
     <w:lsdException w:name="HTML Variable" w:semiHidden="1" w:unhideWhenUsed="1"/>
+    <w:lsdException w:name="Normal Table" w:semiHidden="1" w:unhideWhenUsed="1"/>
     <w:lsdException w:name="annotation subject" w:semiHidden="1" w:unhideWhenUsed="1"/>
     <w:lsdException w:name="No List" w:semiHidden="1" w:unhideWhenUsed="1"/>
     <w:lsdException w:name="Outline List 1" w:semiHidden="1" w:unhideWhenUsed="1"/>
@@ -4567,8 +4495,10 @@
     <w:lsdException w:name="Table Elegant" w:semiHidden="1" w:unhideWhenUsed="1"/>
     <w:lsdException w:name="Table Professional" w:semiHidden="1" w:unhideWhenUsed="1"/>
     <w:lsdException w:name="Table Subtle 1" w:semiHidden="1" w:unhideWhenUsed="1"/>
+    <w:lsdException w:name="Table Subtle 2" w:semiHidden="1" w:unhideWhenUsed="1"/>
     <w:lsdException w:name="Table Web 1" w:semiHidden="1" w:unhideWhenUsed="1"/>
     <w:lsdException w:name="Table Web 2" w:semiHidden="1" w:unhideWhenUsed="1"/>
+    <w:lsdException w:name="Table Web 3" w:semiHidden="1" w:unhideWhenUsed="1"/>
     <w:lsdException w:name="Balloon Text" w:semiHidden="1" w:unhideWhenUsed="1"/>
     <w:lsdException w:name="Table Grid" w:uiPriority="59"/>
     <w:lsdException w:name="Table Theme" w:semiHidden="1" w:unhideWhenUsed="1"/>

</xml_diff>

<commit_message>
Submitted LearningOutcomes (by Murata)
</commit_message>
<xml_diff>
--- a/DegreeApplication/LearningOutcomes_Murata.docx
+++ b/DegreeApplication/LearningOutcomes_Murata.docx
@@ -1,6 +1,6 @@
 
 <file path=word/document.xml><?xml version="1.0" encoding="utf-8"?>
-<w:document xmlns:wpc="http://schemas.microsoft.com/office/word/2010/wordprocessingCanvas" xmlns:cx="http://schemas.microsoft.com/office/drawing/2014/chartex" xmlns:cx1="http://schemas.microsoft.com/office/drawing/2015/9/8/chartex" xmlns:cx2="http://schemas.microsoft.com/office/drawing/2015/10/21/chartex" xmlns:cx3="http://schemas.microsoft.com/office/drawing/2016/5/9/chartex" xmlns:cx4="http://schemas.microsoft.com/office/drawing/2016/5/10/chartex" xmlns:cx5="http://schemas.microsoft.com/office/drawing/2016/5/11/chartex" xmlns:cx6="http://schemas.microsoft.com/office/drawing/2016/5/12/chartex" xmlns:cx7="http://schemas.microsoft.com/office/drawing/2016/5/13/chartex" xmlns:cx8="http://schemas.microsoft.com/office/drawing/2016/5/14/chartex" xmlns:mc="http://schemas.openxmlformats.org/markup-compatibility/2006" xmlns:aink="http://schemas.microsoft.com/office/drawing/2016/ink" xmlns:am3d="http://schemas.microsoft.com/office/drawing/2017/model3d" xmlns:o="urn:schemas-microsoft-com:office:office" xmlns:r="http://schemas.openxmlformats.org/officeDocument/2006/relationships" xmlns:m="http://schemas.openxmlformats.org/officeDocument/2006/math" xmlns:v="urn:schemas-microsoft-com:vml" xmlns:wp14="http://schemas.microsoft.com/office/word/2010/wordprocessingDrawing" xmlns:wp="http://schemas.openxmlformats.org/drawingml/2006/wordprocessingDrawing" xmlns:w10="urn:schemas-microsoft-com:office:word" xmlns:w="http://schemas.openxmlformats.org/wordprocessingml/2006/main" xmlns:w14="http://schemas.microsoft.com/office/word/2010/wordml" xmlns:w15="http://schemas.microsoft.com/office/word/2012/wordml" xmlns:w16cid="http://schemas.microsoft.com/office/word/2016/wordml/cid" xmlns:w16se="http://schemas.microsoft.com/office/word/2015/wordml/symex" xmlns:wpg="http://schemas.microsoft.com/office/word/2010/wordprocessingGroup" xmlns:wpi="http://schemas.microsoft.com/office/word/2010/wordprocessingInk" xmlns:wne="http://schemas.microsoft.com/office/word/2006/wordml" xmlns:wps="http://schemas.microsoft.com/office/word/2010/wordprocessingShape" mc:Ignorable="w14 w15 w16se w16cid wp14">
+<w:document xmlns:wpc="http://schemas.microsoft.com/office/word/2010/wordprocessingCanvas" xmlns:cx="http://schemas.microsoft.com/office/drawing/2014/chartex" xmlns:cx1="http://schemas.microsoft.com/office/drawing/2015/9/8/chartex" xmlns:mc="http://schemas.openxmlformats.org/markup-compatibility/2006" xmlns:o="urn:schemas-microsoft-com:office:office" xmlns:r="http://schemas.openxmlformats.org/officeDocument/2006/relationships" xmlns:m="http://schemas.openxmlformats.org/officeDocument/2006/math" xmlns:v="urn:schemas-microsoft-com:vml" xmlns:wp14="http://schemas.microsoft.com/office/word/2010/wordprocessingDrawing" xmlns:wp="http://schemas.openxmlformats.org/drawingml/2006/wordprocessingDrawing" xmlns:w10="urn:schemas-microsoft-com:office:word" xmlns:w="http://schemas.openxmlformats.org/wordprocessingml/2006/main" xmlns:w14="http://schemas.microsoft.com/office/word/2010/wordml" xmlns:w15="http://schemas.microsoft.com/office/word/2012/wordml" xmlns:w16se="http://schemas.microsoft.com/office/word/2015/wordml/symex" xmlns:wpg="http://schemas.microsoft.com/office/word/2010/wordprocessingGroup" xmlns:wpi="http://schemas.microsoft.com/office/word/2010/wordprocessingInk" xmlns:wne="http://schemas.microsoft.com/office/word/2006/wordml" xmlns:wps="http://schemas.microsoft.com/office/word/2010/wordprocessingShape" mc:Ignorable="w14 w15 w16se wp14">
   <w:body>
     <w:p>
       <w:pPr>
@@ -194,8 +194,6 @@
                 <w:sz w:val="22"/>
               </w:rPr>
             </w:pPr>
-            <w:bookmarkStart w:id="0" w:name="_GoBack"/>
-            <w:bookmarkEnd w:id="0"/>
             <w:r>
               <w:rPr>
                 <w:rFonts w:ascii="ＭＳ 明朝" w:hint="eastAsia"/>
@@ -475,7 +473,16 @@
                 <w:rFonts w:ascii="ＭＳ 明朝" w:hint="eastAsia"/>
                 <w:sz w:val="22"/>
               </w:rPr>
-              <w:t>秋元　高明，松久保　潤</w:t>
+              <w:t>秋本</w:t>
+            </w:r>
+            <w:bookmarkStart w:id="0" w:name="_GoBack"/>
+            <w:bookmarkEnd w:id="0"/>
+            <w:r>
+              <w:rPr>
+                <w:rFonts w:ascii="ＭＳ 明朝" w:hint="eastAsia"/>
+                <w:sz w:val="22"/>
+              </w:rPr>
+              <w:t xml:space="preserve">　高明，松久保　潤</w:t>
             </w:r>
           </w:p>
         </w:tc>
@@ -1577,14 +1584,14 @@
                           </wp:inline>
                         </w:drawing>
                       </mc:Choice>
-                      <mc:Fallback>
+                      <mc:Fallback xmlns:w16cid="http://schemas.microsoft.com/office/word/2016/wordml/cid" xmlns:am3d="http://schemas.microsoft.com/office/drawing/2017/model3d" xmlns:aink="http://schemas.microsoft.com/office/drawing/2016/ink" xmlns:cx8="http://schemas.microsoft.com/office/drawing/2016/5/14/chartex" xmlns:cx7="http://schemas.microsoft.com/office/drawing/2016/5/13/chartex" xmlns:cx6="http://schemas.microsoft.com/office/drawing/2016/5/12/chartex" xmlns:cx5="http://schemas.microsoft.com/office/drawing/2016/5/11/chartex" xmlns:cx4="http://schemas.microsoft.com/office/drawing/2016/5/10/chartex" xmlns:cx3="http://schemas.microsoft.com/office/drawing/2016/5/9/chartex" xmlns:cx2="http://schemas.microsoft.com/office/drawing/2015/10/21/chartex">
                         <w:pict>
-                          <v:group w14:anchorId="6231DEA2" id="グループ化 5" o:spid="_x0000_s1026" style="width:185.95pt;height:156.6pt;mso-position-horizontal-relative:char;mso-position-vertical-relative:line" coordsize="22098,18656" o:gfxdata="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">
+                          <v:group w14:anchorId="6231DEA2" id="グループ化 5" o:spid="_x0000_s1026" style="width:185.95pt;height:156.6pt;mso-position-horizontal-relative:char;mso-position-vertical-relative:line" coordsize="22098,18656" o:gfxdata="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">
                             <v:shapetype id="_x0000_t202" coordsize="21600,21600" o:spt="202" path="m,l,21600r21600,l21600,xe">
                               <v:stroke joinstyle="miter"/>
                               <v:path gradientshapeok="t" o:connecttype="rect"/>
                             </v:shapetype>
-                            <v:shape id="テキスト ボックス 4" o:spid="_x0000_s1027" type="#_x0000_t202" style="position:absolute;left:1143;top:16478;width:20427;height:2178;visibility:visible;mso-wrap-style:square;v-text-anchor:top" o:gfxdata="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" filled="f" stroked="f" strokeweight=".5pt">
+                            <v:shape id="テキスト ボックス 4" o:spid="_x0000_s1027" type="#_x0000_t202" style="position:absolute;left:1143;top:16478;width:20427;height:2178;visibility:visible;mso-wrap-style:square;v-text-anchor:top" o:gfxdata="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" filled="f" stroked="f" strokeweight=".5pt">
                               <v:textbox inset="5.85pt,.7pt,5.85pt,.7pt">
                                 <w:txbxContent>
                                   <w:p>
@@ -1626,7 +1633,7 @@
                               <v:path o:extrusionok="f" gradientshapeok="t" o:connecttype="rect"/>
                               <o:lock v:ext="edit" aspectratio="t"/>
                             </v:shapetype>
-                            <v:shape id="図 1" o:spid="_x0000_s1028" type="#_x0000_t75" style="position:absolute;width:22098;height:16529;visibility:visible;mso-wrap-style:square" o:gfxdata="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">
+                            <v:shape id="図 1" o:spid="_x0000_s1028" type="#_x0000_t75" style="position:absolute;width:22098;height:16529;visibility:visible;mso-wrap-style:square" o:gfxdata="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">
                               <v:imagedata r:id="rId8" o:title=""/>
                             </v:shape>
                             <w10:anchorlock/>
@@ -4200,7 +4207,7 @@
 </file>
 
 <file path=word/endnotes.xml><?xml version="1.0" encoding="utf-8"?>
-<w:endnotes xmlns:wpc="http://schemas.microsoft.com/office/word/2010/wordprocessingCanvas" xmlns:cx="http://schemas.microsoft.com/office/drawing/2014/chartex" xmlns:cx1="http://schemas.microsoft.com/office/drawing/2015/9/8/chartex" xmlns:cx2="http://schemas.microsoft.com/office/drawing/2015/10/21/chartex" xmlns:cx3="http://schemas.microsoft.com/office/drawing/2016/5/9/chartex" xmlns:cx4="http://schemas.microsoft.com/office/drawing/2016/5/10/chartex" xmlns:cx5="http://schemas.microsoft.com/office/drawing/2016/5/11/chartex" xmlns:cx6="http://schemas.microsoft.com/office/drawing/2016/5/12/chartex" xmlns:cx7="http://schemas.microsoft.com/office/drawing/2016/5/13/chartex" xmlns:cx8="http://schemas.microsoft.com/office/drawing/2016/5/14/chartex" xmlns:mc="http://schemas.openxmlformats.org/markup-compatibility/2006" xmlns:aink="http://schemas.microsoft.com/office/drawing/2016/ink" xmlns:am3d="http://schemas.microsoft.com/office/drawing/2017/model3d" xmlns:o="urn:schemas-microsoft-com:office:office" xmlns:r="http://schemas.openxmlformats.org/officeDocument/2006/relationships" xmlns:m="http://schemas.openxmlformats.org/officeDocument/2006/math" xmlns:v="urn:schemas-microsoft-com:vml" xmlns:wp14="http://schemas.microsoft.com/office/word/2010/wordprocessingDrawing" xmlns:wp="http://schemas.openxmlformats.org/drawingml/2006/wordprocessingDrawing" xmlns:w10="urn:schemas-microsoft-com:office:word" xmlns:w="http://schemas.openxmlformats.org/wordprocessingml/2006/main" xmlns:w14="http://schemas.microsoft.com/office/word/2010/wordml" xmlns:w15="http://schemas.microsoft.com/office/word/2012/wordml" xmlns:w16cid="http://schemas.microsoft.com/office/word/2016/wordml/cid" xmlns:w16se="http://schemas.microsoft.com/office/word/2015/wordml/symex" xmlns:wpg="http://schemas.microsoft.com/office/word/2010/wordprocessingGroup" xmlns:wpi="http://schemas.microsoft.com/office/word/2010/wordprocessingInk" xmlns:wne="http://schemas.microsoft.com/office/word/2006/wordml" xmlns:wps="http://schemas.microsoft.com/office/word/2010/wordprocessingShape" mc:Ignorable="w14 w15 w16se w16cid wp14">
+<w:endnotes xmlns:wpc="http://schemas.microsoft.com/office/word/2010/wordprocessingCanvas" xmlns:cx="http://schemas.microsoft.com/office/drawing/2014/chartex" xmlns:cx1="http://schemas.microsoft.com/office/drawing/2015/9/8/chartex" xmlns:mc="http://schemas.openxmlformats.org/markup-compatibility/2006" xmlns:o="urn:schemas-microsoft-com:office:office" xmlns:r="http://schemas.openxmlformats.org/officeDocument/2006/relationships" xmlns:m="http://schemas.openxmlformats.org/officeDocument/2006/math" xmlns:v="urn:schemas-microsoft-com:vml" xmlns:wp14="http://schemas.microsoft.com/office/word/2010/wordprocessingDrawing" xmlns:wp="http://schemas.openxmlformats.org/drawingml/2006/wordprocessingDrawing" xmlns:w10="urn:schemas-microsoft-com:office:word" xmlns:w="http://schemas.openxmlformats.org/wordprocessingml/2006/main" xmlns:w14="http://schemas.microsoft.com/office/word/2010/wordml" xmlns:w15="http://schemas.microsoft.com/office/word/2012/wordml" xmlns:w16se="http://schemas.microsoft.com/office/word/2015/wordml/symex" xmlns:wpg="http://schemas.microsoft.com/office/word/2010/wordprocessingGroup" xmlns:wpi="http://schemas.microsoft.com/office/word/2010/wordprocessingInk" xmlns:wne="http://schemas.microsoft.com/office/word/2006/wordml" xmlns:wps="http://schemas.microsoft.com/office/word/2010/wordprocessingShape" mc:Ignorable="w14 w15 w16se wp14">
   <w:endnote w:type="separator" w:id="-1">
     <w:p>
       <w:r>
@@ -4219,7 +4226,7 @@
 </file>
 
 <file path=word/footnotes.xml><?xml version="1.0" encoding="utf-8"?>
-<w:footnotes xmlns:wpc="http://schemas.microsoft.com/office/word/2010/wordprocessingCanvas" xmlns:cx="http://schemas.microsoft.com/office/drawing/2014/chartex" xmlns:cx1="http://schemas.microsoft.com/office/drawing/2015/9/8/chartex" xmlns:cx2="http://schemas.microsoft.com/office/drawing/2015/10/21/chartex" xmlns:cx3="http://schemas.microsoft.com/office/drawing/2016/5/9/chartex" xmlns:cx4="http://schemas.microsoft.com/office/drawing/2016/5/10/chartex" xmlns:cx5="http://schemas.microsoft.com/office/drawing/2016/5/11/chartex" xmlns:cx6="http://schemas.microsoft.com/office/drawing/2016/5/12/chartex" xmlns:cx7="http://schemas.microsoft.com/office/drawing/2016/5/13/chartex" xmlns:cx8="http://schemas.microsoft.com/office/drawing/2016/5/14/chartex" xmlns:mc="http://schemas.openxmlformats.org/markup-compatibility/2006" xmlns:aink="http://schemas.microsoft.com/office/drawing/2016/ink" xmlns:am3d="http://schemas.microsoft.com/office/drawing/2017/model3d" xmlns:o="urn:schemas-microsoft-com:office:office" xmlns:r="http://schemas.openxmlformats.org/officeDocument/2006/relationships" xmlns:m="http://schemas.openxmlformats.org/officeDocument/2006/math" xmlns:v="urn:schemas-microsoft-com:vml" xmlns:wp14="http://schemas.microsoft.com/office/word/2010/wordprocessingDrawing" xmlns:wp="http://schemas.openxmlformats.org/drawingml/2006/wordprocessingDrawing" xmlns:w10="urn:schemas-microsoft-com:office:word" xmlns:w="http://schemas.openxmlformats.org/wordprocessingml/2006/main" xmlns:w14="http://schemas.microsoft.com/office/word/2010/wordml" xmlns:w15="http://schemas.microsoft.com/office/word/2012/wordml" xmlns:w16cid="http://schemas.microsoft.com/office/word/2016/wordml/cid" xmlns:w16se="http://schemas.microsoft.com/office/word/2015/wordml/symex" xmlns:wpg="http://schemas.microsoft.com/office/word/2010/wordprocessingGroup" xmlns:wpi="http://schemas.microsoft.com/office/word/2010/wordprocessingInk" xmlns:wne="http://schemas.microsoft.com/office/word/2006/wordml" xmlns:wps="http://schemas.microsoft.com/office/word/2010/wordprocessingShape" mc:Ignorable="w14 w15 w16se w16cid wp14">
+<w:footnotes xmlns:wpc="http://schemas.microsoft.com/office/word/2010/wordprocessingCanvas" xmlns:cx="http://schemas.microsoft.com/office/drawing/2014/chartex" xmlns:cx1="http://schemas.microsoft.com/office/drawing/2015/9/8/chartex" xmlns:mc="http://schemas.openxmlformats.org/markup-compatibility/2006" xmlns:o="urn:schemas-microsoft-com:office:office" xmlns:r="http://schemas.openxmlformats.org/officeDocument/2006/relationships" xmlns:m="http://schemas.openxmlformats.org/officeDocument/2006/math" xmlns:v="urn:schemas-microsoft-com:vml" xmlns:wp14="http://schemas.microsoft.com/office/word/2010/wordprocessingDrawing" xmlns:wp="http://schemas.openxmlformats.org/drawingml/2006/wordprocessingDrawing" xmlns:w10="urn:schemas-microsoft-com:office:word" xmlns:w="http://schemas.openxmlformats.org/wordprocessingml/2006/main" xmlns:w14="http://schemas.microsoft.com/office/word/2010/wordml" xmlns:w15="http://schemas.microsoft.com/office/word/2012/wordml" xmlns:w16se="http://schemas.microsoft.com/office/word/2015/wordml/symex" xmlns:wpg="http://schemas.microsoft.com/office/word/2010/wordprocessingGroup" xmlns:wpi="http://schemas.microsoft.com/office/word/2010/wordprocessingInk" xmlns:wne="http://schemas.microsoft.com/office/word/2006/wordml" xmlns:wps="http://schemas.microsoft.com/office/word/2010/wordprocessingShape" mc:Ignorable="w14 w15 w16se wp14">
   <w:footnote w:type="separator" w:id="-1">
     <w:p>
       <w:r>
@@ -4238,7 +4245,7 @@
 </file>
 
 <file path=word/numbering.xml><?xml version="1.0" encoding="utf-8"?>
-<w:numbering xmlns:wpc="http://schemas.microsoft.com/office/word/2010/wordprocessingCanvas" xmlns:cx="http://schemas.microsoft.com/office/drawing/2014/chartex" xmlns:cx1="http://schemas.microsoft.com/office/drawing/2015/9/8/chartex" xmlns:cx2="http://schemas.microsoft.com/office/drawing/2015/10/21/chartex" xmlns:cx3="http://schemas.microsoft.com/office/drawing/2016/5/9/chartex" xmlns:cx4="http://schemas.microsoft.com/office/drawing/2016/5/10/chartex" xmlns:cx5="http://schemas.microsoft.com/office/drawing/2016/5/11/chartex" xmlns:cx6="http://schemas.microsoft.com/office/drawing/2016/5/12/chartex" xmlns:cx7="http://schemas.microsoft.com/office/drawing/2016/5/13/chartex" xmlns:cx8="http://schemas.microsoft.com/office/drawing/2016/5/14/chartex" xmlns:mc="http://schemas.openxmlformats.org/markup-compatibility/2006" xmlns:aink="http://schemas.microsoft.com/office/drawing/2016/ink" xmlns:am3d="http://schemas.microsoft.com/office/drawing/2017/model3d" xmlns:o="urn:schemas-microsoft-com:office:office" xmlns:r="http://schemas.openxmlformats.org/officeDocument/2006/relationships" xmlns:m="http://schemas.openxmlformats.org/officeDocument/2006/math" xmlns:v="urn:schemas-microsoft-com:vml" xmlns:wp14="http://schemas.microsoft.com/office/word/2010/wordprocessingDrawing" xmlns:wp="http://schemas.openxmlformats.org/drawingml/2006/wordprocessingDrawing" xmlns:w10="urn:schemas-microsoft-com:office:word" xmlns:w="http://schemas.openxmlformats.org/wordprocessingml/2006/main" xmlns:w14="http://schemas.microsoft.com/office/word/2010/wordml" xmlns:w15="http://schemas.microsoft.com/office/word/2012/wordml" xmlns:w16cid="http://schemas.microsoft.com/office/word/2016/wordml/cid" xmlns:w16se="http://schemas.microsoft.com/office/word/2015/wordml/symex" xmlns:wpg="http://schemas.microsoft.com/office/word/2010/wordprocessingGroup" xmlns:wpi="http://schemas.microsoft.com/office/word/2010/wordprocessingInk" xmlns:wne="http://schemas.microsoft.com/office/word/2006/wordml" xmlns:wps="http://schemas.microsoft.com/office/word/2010/wordprocessingShape" mc:Ignorable="w14 w15 w16se w16cid wp14">
+<w:numbering xmlns:wpc="http://schemas.microsoft.com/office/word/2010/wordprocessingCanvas" xmlns:cx="http://schemas.microsoft.com/office/drawing/2014/chartex" xmlns:cx1="http://schemas.microsoft.com/office/drawing/2015/9/8/chartex" xmlns:mc="http://schemas.openxmlformats.org/markup-compatibility/2006" xmlns:o="urn:schemas-microsoft-com:office:office" xmlns:r="http://schemas.openxmlformats.org/officeDocument/2006/relationships" xmlns:m="http://schemas.openxmlformats.org/officeDocument/2006/math" xmlns:v="urn:schemas-microsoft-com:vml" xmlns:wp14="http://schemas.microsoft.com/office/word/2010/wordprocessingDrawing" xmlns:wp="http://schemas.openxmlformats.org/drawingml/2006/wordprocessingDrawing" xmlns:w10="urn:schemas-microsoft-com:office:word" xmlns:w="http://schemas.openxmlformats.org/wordprocessingml/2006/main" xmlns:w14="http://schemas.microsoft.com/office/word/2010/wordml" xmlns:w15="http://schemas.microsoft.com/office/word/2012/wordml" xmlns:w16se="http://schemas.microsoft.com/office/word/2015/wordml/symex" xmlns:wpg="http://schemas.microsoft.com/office/word/2010/wordprocessingGroup" xmlns:wpi="http://schemas.microsoft.com/office/word/2010/wordprocessingInk" xmlns:wne="http://schemas.microsoft.com/office/word/2006/wordml" xmlns:wps="http://schemas.microsoft.com/office/word/2010/wordprocessingShape" mc:Ignorable="w14 w15 w16se wp14">
   <w:abstractNum w:abstractNumId="0" w15:restartNumberingAfterBreak="0">
     <w:nsid w:val="3C6A7D83"/>
     <w:multiLevelType w:val="hybridMultilevel"/>
@@ -4335,7 +4342,7 @@
 </file>
 
 <file path=word/styles.xml><?xml version="1.0" encoding="utf-8"?>
-<w:styles xmlns:mc="http://schemas.openxmlformats.org/markup-compatibility/2006" xmlns:r="http://schemas.openxmlformats.org/officeDocument/2006/relationships" xmlns:w="http://schemas.openxmlformats.org/wordprocessingml/2006/main" xmlns:w14="http://schemas.microsoft.com/office/word/2010/wordml" xmlns:w15="http://schemas.microsoft.com/office/word/2012/wordml" xmlns:w16cid="http://schemas.microsoft.com/office/word/2016/wordml/cid" xmlns:w16se="http://schemas.microsoft.com/office/word/2015/wordml/symex" mc:Ignorable="w14 w15 w16se w16cid">
+<w:styles xmlns:mc="http://schemas.openxmlformats.org/markup-compatibility/2006" xmlns:r="http://schemas.openxmlformats.org/officeDocument/2006/relationships" xmlns:w="http://schemas.openxmlformats.org/wordprocessingml/2006/main" xmlns:w14="http://schemas.microsoft.com/office/word/2010/wordml" xmlns:w15="http://schemas.microsoft.com/office/word/2012/wordml" xmlns:w16se="http://schemas.microsoft.com/office/word/2015/wordml/symex" mc:Ignorable="w14 w15 w16se">
   <w:docDefaults>
     <w:rPrDefault>
       <w:rPr>
@@ -4345,7 +4352,7 @@
     </w:rPrDefault>
     <w:pPrDefault/>
   </w:docDefaults>
-  <w:latentStyles w:defLockedState="0" w:defUIPriority="99" w:defSemiHidden="0" w:defUnhideWhenUsed="0" w:defQFormat="0" w:count="375">
+  <w:latentStyles w:defLockedState="0" w:defUIPriority="99" w:defSemiHidden="0" w:defUnhideWhenUsed="0" w:defQFormat="0" w:count="371">
     <w:lsdException w:name="Normal" w:uiPriority="0" w:qFormat="1"/>
     <w:lsdException w:name="heading 1" w:uiPriority="9" w:qFormat="1"/>
     <w:lsdException w:name="heading 2" w:semiHidden="1" w:uiPriority="9" w:unhideWhenUsed="1" w:qFormat="1"/>
@@ -4717,10 +4724,6 @@
     <w:lsdException w:name="List Table 5 Dark Accent 6" w:uiPriority="50"/>
     <w:lsdException w:name="List Table 6 Colorful Accent 6" w:uiPriority="51"/>
     <w:lsdException w:name="List Table 7 Colorful Accent 6" w:uiPriority="52"/>
-    <w:lsdException w:name="Mention" w:semiHidden="1" w:unhideWhenUsed="1"/>
-    <w:lsdException w:name="Smart Hyperlink" w:semiHidden="1" w:unhideWhenUsed="1"/>
-    <w:lsdException w:name="Hashtag" w:semiHidden="1" w:unhideWhenUsed="1"/>
-    <w:lsdException w:name="Unresolved Mention" w:semiHidden="1" w:unhideWhenUsed="1"/>
   </w:latentStyles>
   <w:style w:type="paragraph" w:default="1" w:styleId="a">
     <w:name w:val="Normal"/>

</xml_diff>